<commit_message>
Just a save point
</commit_message>
<xml_diff>
--- a/_4 Validation/$Qualification Test Plan/MLOI QTP 3-18-25 Draft1.docx
+++ b/_4 Validation/$Qualification Test Plan/MLOI QTP 3-18-25 Draft1.docx
@@ -4757,7 +4757,10 @@
         <w:t>Purpose</w:t>
       </w:r>
       <w:r>
-        <w:t xml:space="preserve"> of Test Procedure</w:t>
+        <w:t xml:space="preserve"> of Test </w:t>
+      </w:r>
+      <w:r>
+        <w:t>Procedure</w:t>
       </w:r>
       <w:bookmarkEnd w:id="19"/>
       <w:bookmarkEnd w:id="20"/>
@@ -4790,7 +4793,13 @@
       </w:pPr>
       <w:bookmarkStart w:id="22" w:name="_Toc193295200"/>
       <w:r>
-        <w:t>Reference Documents:</w:t>
+        <w:t xml:space="preserve">Reference </w:t>
+      </w:r>
+      <w:r>
+        <w:t>Documents</w:t>
+      </w:r>
+      <w:r>
+        <w:t>:</w:t>
       </w:r>
       <w:bookmarkEnd w:id="22"/>
     </w:p>
@@ -6814,10 +6823,6 @@
     <w:p>
       <w:pPr>
         <w:pStyle w:val="L3Section"/>
-        <w:numPr>
-          <w:ilvl w:val="0"/>
-          <w:numId w:val="0"/>
-        </w:numPr>
         <w:ind w:left="864"/>
       </w:pPr>
     </w:p>
@@ -7904,30 +7909,18 @@
     <w:p>
       <w:pPr>
         <w:pStyle w:val="style2"/>
-        <w:numPr>
-          <w:ilvl w:val="0"/>
-          <w:numId w:val="0"/>
-        </w:numPr>
         <w:ind w:left="864"/>
       </w:pPr>
     </w:p>
     <w:p>
       <w:pPr>
         <w:pStyle w:val="style2"/>
-        <w:numPr>
-          <w:ilvl w:val="0"/>
-          <w:numId w:val="0"/>
-        </w:numPr>
         <w:ind w:left="864"/>
       </w:pPr>
     </w:p>
     <w:p>
       <w:pPr>
         <w:pStyle w:val="style2"/>
-        <w:numPr>
-          <w:ilvl w:val="0"/>
-          <w:numId w:val="0"/>
-        </w:numPr>
         <w:ind w:left="864"/>
       </w:pPr>
     </w:p>
@@ -8970,13 +8963,8 @@
       <w:pPr>
         <w:pStyle w:val="Requirement"/>
       </w:pPr>
-      <w:proofErr w:type="spellStart"/>
-      <w:r>
-        <w:t>ChA</w:t>
-      </w:r>
-      <w:proofErr w:type="spellEnd"/>
-      <w:r>
-        <w:t xml:space="preserve"> and ChB Current Source 14.7 mA +/- 0.05%</w:t>
+      <w:r>
+        <w:t>ChA and ChB Current Source 14.7 mA +/- 0.05%</w:t>
       </w:r>
     </w:p>
     <w:p>
@@ -13086,13 +13074,7 @@
         <w:t xml:space="preserve"> offset</w:t>
       </w:r>
       <w:r>
-        <w:t xml:space="preserve">) and calibration date are stored </w:t>
-      </w:r>
-      <w:r>
-        <w:t xml:space="preserve">in the registry </w:t>
-      </w:r>
-      <w:r>
-        <w:t>each active channel requiring calibration.</w:t>
+        <w:t>) and calibration date are stored in the registry each active channel requiring calibration.</w:t>
       </w:r>
     </w:p>
     <w:p>
@@ -13218,10 +13200,7 @@
         </w:numPr>
       </w:pPr>
       <w:r>
-        <w:t>Set the Local/Remote switch to Remote and Fill/Drain switch to</w:t>
-      </w:r>
-      <w:r>
-        <w:t xml:space="preserve"> FILL</w:t>
+        <w:t>Set the Local/Remote switch to Remote and Fill/Drain switch to FILL</w:t>
       </w:r>
     </w:p>
     <w:p>
@@ -13229,10 +13208,7 @@
         <w:pStyle w:val="checkbox"/>
       </w:pPr>
       <w:r>
-        <w:t xml:space="preserve">Verify visually the tank level is rising. </w:t>
-      </w:r>
-      <w:r>
-        <w:t>.</w:t>
+        <w:t>Verify visually the tank level is rising. .</w:t>
       </w:r>
     </w:p>
     <w:p>
@@ -13245,13 +13221,7 @@
       </w:pPr>
       <w:r>
         <w:lastRenderedPageBreak/>
-        <w:t xml:space="preserve">Set the Local/Remote switch to Remote and Fill/Drain switch to </w:t>
-      </w:r>
-      <w:r>
-        <w:t>DRAIN</w:t>
-      </w:r>
-      <w:r>
-        <w:t>.</w:t>
+        <w:t>Set the Local/Remote switch to Remote and Fill/Drain switch to DRAIN.</w:t>
       </w:r>
     </w:p>
     <w:p>
@@ -13259,13 +13229,7 @@
         <w:pStyle w:val="checkbox"/>
       </w:pPr>
       <w:r>
-        <w:t xml:space="preserve">Verify visually the tank level is </w:t>
-      </w:r>
-      <w:r>
-        <w:t>Falling</w:t>
-      </w:r>
-      <w:r>
-        <w:t>.</w:t>
+        <w:t>Verify visually the tank level is Falling.</w:t>
       </w:r>
     </w:p>
     <w:p>
@@ -13375,19 +13339,7 @@
         <w:pStyle w:val="ZPara"/>
       </w:pPr>
       <w:r>
-        <w:t xml:space="preserve">NOTE: This requirement was evaluated </w:t>
-      </w:r>
-      <w:r>
-        <w:t>by</w:t>
-      </w:r>
-      <w:r>
-        <w:t xml:space="preserve"> Test Case </w:t>
-      </w:r>
-      <w:r>
-        <w:t>18</w:t>
-      </w:r>
-      <w:r>
-        <w:t>).</w:t>
+        <w:t>NOTE: This requirement was evaluated by Test Case 18).</w:t>
       </w:r>
     </w:p>
     <w:p>
@@ -13395,13 +13347,7 @@
         <w:pStyle w:val="checkbox"/>
       </w:pPr>
       <w:r>
-        <w:t xml:space="preserve">Verify Test Case </w:t>
-      </w:r>
-      <w:r>
-        <w:t>18</w:t>
-      </w:r>
-      <w:r>
-        <w:t>) was successful.</w:t>
+        <w:t>Verify Test Case 18) was successful.</w:t>
       </w:r>
     </w:p>
     <w:p>
@@ -16258,11 +16204,16 @@
     <w:p/>
     <w:p>
       <w:pPr>
-        <w:pStyle w:val="ZL2Section"/>
+        <w:pStyle w:val="ZL1Section"/>
       </w:pPr>
       <w:bookmarkStart w:id="537" w:name="_Toc193295234"/>
-      <w:r>
-        <w:t xml:space="preserve">Non - Functional Requirements </w:t>
+      <w:proofErr w:type="gramStart"/>
+      <w:r>
+        <w:t xml:space="preserve">Non - </w:t>
+      </w:r>
+      <w:proofErr w:type="gramEnd"/>
+      <w:r>
+        <w:t xml:space="preserve">Functional Requirements </w:t>
       </w:r>
       <w:r>
         <w:t>Test</w:t>
@@ -16284,67 +16235,67 @@
     </w:p>
     <w:p>
       <w:pPr>
+        <w:pStyle w:val="ZL2Section"/>
+      </w:pPr>
+      <w:bookmarkStart w:id="538" w:name="_Toc193295235"/>
+      <w:r>
+        <w:t>Level</w:t>
+      </w:r>
+      <w:r>
+        <w:t>,</w:t>
+      </w:r>
+      <w:r>
+        <w:t xml:space="preserve"> Calibration Repeatability &amp; Accuracy</w:t>
+      </w:r>
+      <w:bookmarkEnd w:id="538"/>
+    </w:p>
+    <w:p>
+      <w:pPr>
+        <w:pStyle w:val="ZL2Section"/>
+      </w:pPr>
+      <w:bookmarkStart w:id="539" w:name="_Toc193295236"/>
+      <w:r>
+        <w:t>Resistance, Calibration,</w:t>
+      </w:r>
+      <w:r>
+        <w:t xml:space="preserve"> Repeatability &amp; Accuracy</w:t>
+      </w:r>
+      <w:bookmarkEnd w:id="539"/>
+    </w:p>
+    <w:p>
+      <w:pPr>
+        <w:pStyle w:val="ZL2Section"/>
+      </w:pPr>
+      <w:bookmarkStart w:id="540" w:name="_Toc193295237"/>
+      <w:r>
+        <w:t>Measurement Gage R &amp; R</w:t>
+      </w:r>
+      <w:bookmarkEnd w:id="540"/>
+    </w:p>
+    <w:p>
+      <w:pPr>
+        <w:pStyle w:val="ZL2Section"/>
+      </w:pPr>
+      <w:bookmarkStart w:id="541" w:name="_Toc193295238"/>
+      <w:r>
+        <w:t xml:space="preserve">Stability and </w:t>
+      </w:r>
+      <w:r>
+        <w:t>Drift</w:t>
+      </w:r>
+      <w:bookmarkEnd w:id="541"/>
+    </w:p>
+    <w:p>
+      <w:pPr>
+        <w:pStyle w:val="ZL2Section"/>
+      </w:pPr>
+      <w:r>
+        <w:t>Tank Response and Fill Rate</w:t>
+      </w:r>
+    </w:p>
+    <w:p>
+      <w:pPr>
         <w:pStyle w:val="L3Section"/>
-      </w:pPr>
-      <w:bookmarkStart w:id="538" w:name="_Toc193295235"/>
-      <w:r>
-        <w:t>Level Calibration Repeatability &amp; Accuracy</w:t>
-      </w:r>
-      <w:bookmarkEnd w:id="538"/>
-    </w:p>
-    <w:p>
-      <w:pPr>
-        <w:pStyle w:val="L3Section"/>
-      </w:pPr>
-      <w:bookmarkStart w:id="539" w:name="_Toc193295236"/>
-      <w:proofErr w:type="gramStart"/>
-      <w:r>
-        <w:t>Resistance Calibration</w:t>
-      </w:r>
-      <w:proofErr w:type="gramEnd"/>
-      <w:r>
-        <w:t xml:space="preserve"> Repeatability &amp; Accuracy</w:t>
-      </w:r>
-      <w:bookmarkEnd w:id="539"/>
-    </w:p>
-    <w:p>
-      <w:pPr>
-        <w:pStyle w:val="L3Section"/>
-      </w:pPr>
-      <w:bookmarkStart w:id="540" w:name="_Toc193295237"/>
-      <w:r>
-        <w:t>Measurement Gage R &amp; R</w:t>
-      </w:r>
-      <w:bookmarkEnd w:id="540"/>
-    </w:p>
-    <w:p>
-      <w:pPr>
-        <w:pStyle w:val="L3Section"/>
-      </w:pPr>
-      <w:bookmarkStart w:id="541" w:name="_Toc193295238"/>
-      <w:r>
-        <w:t xml:space="preserve">Stability and </w:t>
-      </w:r>
-      <w:r>
-        <w:t>Drift</w:t>
-      </w:r>
-      <w:bookmarkEnd w:id="541"/>
-    </w:p>
-    <w:p>
-      <w:pPr>
-        <w:pStyle w:val="L3Section"/>
-      </w:pPr>
-      <w:r>
-        <w:t>Tank Response and Fill Rate</w:t>
-      </w:r>
-    </w:p>
-    <w:p>
-      <w:pPr>
-        <w:pStyle w:val="L3Section"/>
-        <w:numPr>
-          <w:ilvl w:val="0"/>
-          <w:numId w:val="0"/>
-        </w:numPr>
         <w:ind w:left="864"/>
       </w:pPr>
     </w:p>
@@ -16362,7 +16313,7 @@
     </w:p>
     <w:p>
       <w:pPr>
-        <w:pStyle w:val="Append"/>
+        <w:pStyle w:val="AppNum"/>
       </w:pPr>
       <w:bookmarkStart w:id="542" w:name="_Toc193210348"/>
       <w:bookmarkStart w:id="543" w:name="_Toc193210493"/>
@@ -16394,7 +16345,10 @@
       <w:bookmarkEnd w:id="554"/>
       <w:bookmarkEnd w:id="555"/>
       <w:r>
-        <w:t>Hardware Installation</w:t>
+        <w:t>Hardware</w:t>
+      </w:r>
+      <w:r>
+        <w:t xml:space="preserve"> Installation</w:t>
       </w:r>
       <w:bookmarkEnd w:id="556"/>
     </w:p>
@@ -16405,12 +16359,12 @@
           <w:ilvl w:val="0"/>
           <w:numId w:val="0"/>
         </w:numPr>
-        <w:ind w:left="720"/>
-      </w:pPr>
-    </w:p>
-    <w:p>
-      <w:pPr>
-        <w:pStyle w:val="Append"/>
+        <w:ind w:left="1710"/>
+      </w:pPr>
+    </w:p>
+    <w:p>
+      <w:pPr>
+        <w:pStyle w:val="AppNum"/>
       </w:pPr>
       <w:bookmarkStart w:id="557" w:name="_Toc193295240"/>
       <w:r>
@@ -16420,12 +16374,442 @@
     </w:p>
     <w:p>
       <w:pPr>
+        <w:pStyle w:val="AppNum"/>
+        <w:numPr>
+          <w:ilvl w:val="0"/>
+          <w:numId w:val="0"/>
+        </w:numPr>
+      </w:pPr>
+    </w:p>
+    <w:p>
+      <w:pPr>
+        <w:pStyle w:val="AppNum"/>
+        <w:numPr>
+          <w:ilvl w:val="1"/>
+          <w:numId w:val="51"/>
+        </w:numPr>
+      </w:pPr>
+      <w:r>
+        <w:t>DataQ Installation</w:t>
+      </w:r>
+    </w:p>
+    <w:p>
+      <w:pPr>
+        <w:ind w:firstLine="360"/>
+        <w:rPr>
+          <w:b/>
+          <w:bCs/>
+        </w:rPr>
+      </w:pPr>
+      <w:r>
+        <w:rPr>
+          <w:b/>
+          <w:bCs/>
+        </w:rPr>
+        <w:t xml:space="preserve">Switching between </w:t>
+      </w:r>
+      <w:proofErr w:type="spellStart"/>
+      <w:r>
+        <w:rPr>
+          <w:b/>
+          <w:bCs/>
+        </w:rPr>
+        <w:t>LibUSB</w:t>
+      </w:r>
+      <w:proofErr w:type="spellEnd"/>
+      <w:r>
+        <w:rPr>
+          <w:b/>
+          <w:bCs/>
+        </w:rPr>
+        <w:t xml:space="preserve"> and CDC Modes</w:t>
+      </w:r>
+      <w:r>
+        <w:rPr>
+          <w:b/>
+          <w:bCs/>
+        </w:rPr>
+        <w:t xml:space="preserve"> &amp; DataQ Status LED.</w:t>
+      </w:r>
+      <w:r>
+        <w:rPr>
+          <w:b/>
+          <w:bCs/>
+        </w:rPr>
+        <w:t xml:space="preserve"> </w:t>
+      </w:r>
+    </w:p>
+    <w:p>
+      <w:pPr>
+        <w:ind w:firstLine="360"/>
+        <w:rPr>
+          <w:b/>
+          <w:bCs/>
+        </w:rPr>
+      </w:pPr>
+    </w:p>
+    <w:p>
+      <w:pPr>
+        <w:ind w:left="360"/>
+      </w:pPr>
+      <w:r>
+        <w:t xml:space="preserve">The native communication mode of the DI-2108-P is </w:t>
+      </w:r>
+      <w:proofErr w:type="spellStart"/>
+      <w:r>
+        <w:t>LibUSB</w:t>
+      </w:r>
+      <w:proofErr w:type="spellEnd"/>
+      <w:r>
+        <w:t xml:space="preserve"> </w:t>
+      </w:r>
+      <w:proofErr w:type="spellStart"/>
+      <w:r>
+        <w:t>LibUSB</w:t>
+      </w:r>
+      <w:proofErr w:type="spellEnd"/>
+      <w:r>
+        <w:t xml:space="preserve"> communication is required for WinDaq Acquisition software and programming with </w:t>
+      </w:r>
+      <w:r>
+        <w:t>the DataQ</w:t>
+      </w:r>
+      <w:r>
+        <w:t xml:space="preserve"> .NET SDK</w:t>
+      </w:r>
+      <w:r>
+        <w:t>.</w:t>
+      </w:r>
+      <w:r>
+        <w:t xml:space="preserve">  </w:t>
+      </w:r>
+      <w:r>
+        <w:rPr>
+          <w:b/>
+          <w:bCs/>
+        </w:rPr>
+        <w:t>Blinking GREEN Status LED.</w:t>
+      </w:r>
+    </w:p>
+    <w:p>
+      <w:pPr>
+        <w:ind w:left="360"/>
+      </w:pPr>
+    </w:p>
+    <w:p>
+      <w:pPr>
+        <w:ind w:firstLine="360"/>
+      </w:pPr>
+      <w:r>
+        <w:t>T</w:t>
+      </w:r>
+      <w:r>
+        <w:t>he DI-2108-P</w:t>
+      </w:r>
+      <w:r>
+        <w:t xml:space="preserve"> </w:t>
+      </w:r>
+      <w:r>
+        <w:t xml:space="preserve">can be switched to the USB CDC (Communication Device Class). </w:t>
+      </w:r>
+    </w:p>
+    <w:p>
+      <w:pPr>
+        <w:ind w:left="360"/>
+      </w:pPr>
+      <w:r>
+        <w:t xml:space="preserve">CDC mode allows the USB port of DI-2108-P devices to appear like a traditional RS-232 port, which is common across most operating systems and development languages. </w:t>
+      </w:r>
+      <w:r>
+        <w:t>S</w:t>
+      </w:r>
+      <w:r>
+        <w:t xml:space="preserve">witch to CDC mode when </w:t>
+      </w:r>
+      <w:r>
+        <w:t>using the LabVIEW MLOI tester</w:t>
+      </w:r>
+      <w:r>
+        <w:t xml:space="preserve">.  </w:t>
+      </w:r>
+      <w:r>
+        <w:rPr>
+          <w:b/>
+          <w:bCs/>
+        </w:rPr>
+        <w:t xml:space="preserve">Blinking </w:t>
+      </w:r>
+      <w:r>
+        <w:rPr>
+          <w:b/>
+          <w:bCs/>
+        </w:rPr>
+        <w:t>YELLOW</w:t>
+      </w:r>
+      <w:r>
+        <w:rPr>
+          <w:b/>
+          <w:bCs/>
+        </w:rPr>
+        <w:t xml:space="preserve"> Status LED.</w:t>
+      </w:r>
+    </w:p>
+    <w:p>
+      <w:pPr>
+        <w:ind w:left="360"/>
+      </w:pPr>
+    </w:p>
+    <w:p>
+      <w:pPr>
+        <w:ind w:left="360"/>
+      </w:pPr>
+      <w:r>
+        <w:t xml:space="preserve">Use the following sequence to switch your device to/from </w:t>
+      </w:r>
+      <w:proofErr w:type="spellStart"/>
+      <w:r>
+        <w:t>LibUSB</w:t>
+      </w:r>
+      <w:proofErr w:type="spellEnd"/>
+      <w:r>
+        <w:t xml:space="preserve">/CDC modes: </w:t>
+      </w:r>
+    </w:p>
+    <w:p>
+      <w:pPr>
         <w:pStyle w:val="ListParagraph"/>
-      </w:pPr>
-    </w:p>
-    <w:p>
-      <w:pPr>
-        <w:pStyle w:val="Append"/>
+        <w:numPr>
+          <w:ilvl w:val="1"/>
+          <w:numId w:val="15"/>
+        </w:numPr>
+      </w:pPr>
+      <w:r>
+        <w:t xml:space="preserve">Connect the device to your PC via the USB port. </w:t>
+      </w:r>
+    </w:p>
+    <w:p>
+      <w:pPr>
+        <w:pStyle w:val="ListParagraph"/>
+        <w:numPr>
+          <w:ilvl w:val="1"/>
+          <w:numId w:val="15"/>
+        </w:numPr>
+      </w:pPr>
+      <w:r>
+        <w:t xml:space="preserve">Apply power to the device. </w:t>
+      </w:r>
+    </w:p>
+    <w:p>
+      <w:pPr>
+        <w:pStyle w:val="ListParagraph"/>
+        <w:numPr>
+          <w:ilvl w:val="1"/>
+          <w:numId w:val="15"/>
+        </w:numPr>
+      </w:pPr>
+      <w:r>
+        <w:lastRenderedPageBreak/>
+        <w:t xml:space="preserve">When mode LED stops blinking white and is in Idle mode, push and hold the Control button. This must be completed within five seconds after the device is in Idle mode. </w:t>
+      </w:r>
+    </w:p>
+    <w:p>
+      <w:pPr>
+        <w:pStyle w:val="ListParagraph"/>
+        <w:numPr>
+          <w:ilvl w:val="1"/>
+          <w:numId w:val="15"/>
+        </w:numPr>
+      </w:pPr>
+      <w:r>
+        <w:t xml:space="preserve">When the mode LED turns red, release the Control button. </w:t>
+      </w:r>
+    </w:p>
+    <w:p>
+      <w:pPr>
+        <w:pStyle w:val="ListParagraph"/>
+        <w:numPr>
+          <w:ilvl w:val="1"/>
+          <w:numId w:val="15"/>
+        </w:numPr>
+      </w:pPr>
+      <w:r>
+        <w:t xml:space="preserve">The Mode LED will flash white then indicate Idle in either </w:t>
+      </w:r>
+      <w:proofErr w:type="spellStart"/>
+      <w:r>
+        <w:t>LibUSB</w:t>
+      </w:r>
+      <w:proofErr w:type="spellEnd"/>
+      <w:r>
+        <w:t xml:space="preserve"> or CDC </w:t>
+      </w:r>
+      <w:proofErr w:type="gramStart"/>
+      <w:r>
+        <w:t>mode: •</w:t>
+      </w:r>
+      <w:proofErr w:type="gramEnd"/>
+      <w:r>
+        <w:t xml:space="preserve"> CDC mode: Blinking Yellow • </w:t>
+      </w:r>
+      <w:proofErr w:type="spellStart"/>
+      <w:r>
+        <w:t>LibUSB</w:t>
+      </w:r>
+      <w:proofErr w:type="spellEnd"/>
+      <w:r>
+        <w:t xml:space="preserve"> mode: Blinking Gree</w:t>
+      </w:r>
+      <w:r>
+        <w:t>n.</w:t>
+      </w:r>
+    </w:p>
+    <w:p>
+      <w:pPr>
+        <w:pStyle w:val="AppNum"/>
+        <w:numPr>
+          <w:ilvl w:val="1"/>
+          <w:numId w:val="51"/>
+        </w:numPr>
+      </w:pPr>
+      <w:r>
+        <w:t xml:space="preserve">DataQ Troubleshooting </w:t>
+      </w:r>
+    </w:p>
+    <w:p>
+      <w:pPr>
+        <w:pStyle w:val="AppNum"/>
+        <w:numPr>
+          <w:ilvl w:val="0"/>
+          <w:numId w:val="0"/>
+        </w:numPr>
+        <w:ind w:left="576"/>
+      </w:pPr>
+    </w:p>
+    <w:p>
+      <w:pPr>
+        <w:pStyle w:val="ZPara"/>
+        <w:numPr>
+          <w:ilvl w:val="0"/>
+          <w:numId w:val="53"/>
+        </w:numPr>
+      </w:pPr>
+      <w:r>
+        <w:t xml:space="preserve">If you are using the MLOI LabVIEW program, make sure the DataQ status LED is blinking YELLOW.  If not:  </w:t>
+      </w:r>
+    </w:p>
+    <w:p>
+      <w:pPr>
+        <w:pStyle w:val="ZPara"/>
+        <w:numPr>
+          <w:ilvl w:val="1"/>
+          <w:numId w:val="53"/>
+        </w:numPr>
+      </w:pPr>
+      <w:r>
+        <w:t>Cycle DataQ power</w:t>
+      </w:r>
+    </w:p>
+    <w:p>
+      <w:pPr>
+        <w:pStyle w:val="ZPara"/>
+        <w:numPr>
+          <w:ilvl w:val="1"/>
+          <w:numId w:val="53"/>
+        </w:numPr>
+      </w:pPr>
+      <w:r>
+        <w:t xml:space="preserve">Reinstall the DataQ per Appendix </w:t>
+      </w:r>
+      <w:proofErr w:type="spellStart"/>
+      <w:r>
+        <w:t>II.i</w:t>
+      </w:r>
+      <w:proofErr w:type="spellEnd"/>
+      <w:r>
+        <w:t>.</w:t>
+      </w:r>
+    </w:p>
+    <w:p>
+      <w:pPr>
+        <w:pStyle w:val="ZPara"/>
+        <w:numPr>
+          <w:ilvl w:val="0"/>
+          <w:numId w:val="53"/>
+        </w:numPr>
+      </w:pPr>
+      <w:r>
+        <w:t xml:space="preserve">If </w:t>
+      </w:r>
+      <w:proofErr w:type="gramStart"/>
+      <w:r>
+        <w:t>the DataQ</w:t>
+      </w:r>
+      <w:proofErr w:type="gramEnd"/>
+      <w:r>
+        <w:t xml:space="preserve"> does not successfully open then, reboot the computer.</w:t>
+      </w:r>
+    </w:p>
+    <w:p>
+      <w:pPr>
+        <w:pStyle w:val="ZPara"/>
+        <w:numPr>
+          <w:ilvl w:val="0"/>
+          <w:numId w:val="53"/>
+        </w:numPr>
+      </w:pPr>
+      <w:r>
+        <w:t>Start Device Manager; Verify that the DataQ comport device status is “</w:t>
+      </w:r>
+      <w:r>
+        <w:t>This device is working properly</w:t>
+      </w:r>
+      <w:r>
+        <w:t>.”</w:t>
+      </w:r>
+    </w:p>
+    <w:p>
+      <w:pPr>
+        <w:pStyle w:val="ZPara"/>
+        <w:numPr>
+          <w:ilvl w:val="0"/>
+          <w:numId w:val="53"/>
+        </w:numPr>
+      </w:pPr>
+      <w:r>
+        <w:t xml:space="preserve">Run the Connection test LabVIEW VI </w:t>
+      </w:r>
+      <w:proofErr w:type="gramStart"/>
+      <w:r>
+        <w:t>“</w:t>
+      </w:r>
+      <w:r>
+        <w:t>..</w:t>
+      </w:r>
+      <w:proofErr w:type="gramEnd"/>
+      <w:r>
+        <w:t>\PWC-OLS\Hardware Interface\</w:t>
+      </w:r>
+      <w:proofErr w:type="spellStart"/>
+      <w:r>
+        <w:t>Cnxn</w:t>
+      </w:r>
+      <w:proofErr w:type="spellEnd"/>
+      <w:r>
+        <w:t xml:space="preserve"> Tests</w:t>
+      </w:r>
+      <w:r>
+        <w:t>\</w:t>
+      </w:r>
+      <w:r>
+        <w:t>$CNXN_DataQ_2Ch.vi</w:t>
+      </w:r>
+      <w:r>
+        <w:t>”</w:t>
+      </w:r>
+    </w:p>
+    <w:p>
+      <w:pPr>
+        <w:pStyle w:val="AppNum"/>
       </w:pPr>
       <w:bookmarkStart w:id="558" w:name="_Toc193295241"/>
       <w:r>
@@ -16446,7 +16830,21 @@
       </w:r>
       <w:proofErr w:type="gramEnd"/>
       <w:r>
-        <w:t xml:space="preserve"> must be loaded per Appendix II.  The LabVIEW app is version controlled in GitHub Allen Aircraft account in the internet cloud and should be downloaded from there.</w:t>
+        <w:t xml:space="preserve"> must be loaded per Appendix II.  The LabVIEW app is version </w:t>
+      </w:r>
+      <w:r>
+        <w:t>L</w:t>
+      </w:r>
+      <w:r>
+        <w:t xml:space="preserve"> in GitHub Allen Aircraft account in </w:t>
+      </w:r>
+      <w:proofErr w:type="gramStart"/>
+      <w:r>
+        <w:t>the internet</w:t>
+      </w:r>
+      <w:proofErr w:type="gramEnd"/>
+      <w:r>
+        <w:t xml:space="preserve"> cloud and should be downloaded from there.</w:t>
       </w:r>
     </w:p>
     <w:bookmarkEnd w:id="1"/>
@@ -16766,7 +17164,7 @@
           <v:imagedata r:id="rId1" o:title="" croptop="-1938f" cropbottom="-1938f" cropleft="-1320f" cropright="-1320f"/>
           <w10:wrap type="topAndBottom"/>
         </v:shape>
-        <o:OLEObject Type="Embed" ProgID="Word.Picture.8" ShapeID="_x0000_s1025" DrawAspect="Content" ObjectID="_1803984719" r:id="rId2"/>
+        <o:OLEObject Type="Embed" ProgID="Word.Picture.8" ShapeID="_x0000_s1025" DrawAspect="Content" ObjectID="_1805545605" r:id="rId2"/>
       </w:object>
     </w:r>
     <w:r>
@@ -17049,7 +17447,7 @@
           <v:imagedata r:id="rId1" o:title="" croptop="-1938f" cropbottom="-1938f" cropleft="-1320f" cropright="-1320f"/>
           <w10:wrap type="topAndBottom"/>
         </v:shape>
-        <o:OLEObject Type="Embed" ProgID="Word.Picture.8" ShapeID="_x0000_s1088" DrawAspect="Content" ObjectID="_1803984720" r:id="rId2"/>
+        <o:OLEObject Type="Embed" ProgID="Word.Picture.8" ShapeID="_x0000_s1088" DrawAspect="Content" ObjectID="_1805545606" r:id="rId2"/>
       </w:object>
     </w:r>
     <w:r>
@@ -17841,13 +18239,13 @@
   <w:abstractNum w:abstractNumId="6" w15:restartNumberingAfterBreak="0">
     <w:nsid w:val="1D905E39"/>
     <w:multiLevelType w:val="multilevel"/>
-    <w:tmpl w:val="B5725582"/>
+    <w:tmpl w:val="C5C8315E"/>
     <w:lvl w:ilvl="0">
       <w:start w:val="1"/>
       <w:numFmt w:val="decimal"/>
       <w:pStyle w:val="ZL1Section"/>
-      <w:lvlText w:val="%1.0"/>
-      <w:lvlJc w:val="left"/>
+      <w:lvlText w:val="%1."/>
+      <w:lvlJc w:val="right"/>
       <w:pPr>
         <w:tabs>
           <w:tab w:val="num" w:pos="576"/>
@@ -17877,7 +18275,6 @@
     <w:lvl w:ilvl="2">
       <w:start w:val="1"/>
       <w:numFmt w:val="decimal"/>
-      <w:pStyle w:val="style2"/>
       <w:lvlText w:val="%1.%2.%3"/>
       <w:lvlJc w:val="left"/>
       <w:pPr>
@@ -17893,7 +18290,6 @@
     <w:lvl w:ilvl="3">
       <w:start w:val="1"/>
       <w:numFmt w:val="decimal"/>
-      <w:pStyle w:val="STYLE7"/>
       <w:lvlText w:val="%1.%2.%3.%4"/>
       <w:lvlJc w:val="left"/>
       <w:pPr>
@@ -18072,6 +18468,147 @@
     </w:lvl>
   </w:abstractNum>
   <w:abstractNum w:abstractNumId="8" w15:restartNumberingAfterBreak="0">
+    <w:nsid w:val="21A85F91"/>
+    <w:multiLevelType w:val="multilevel"/>
+    <w:tmpl w:val="7C203434"/>
+    <w:styleLink w:val="Style5"/>
+    <w:lvl w:ilvl="0">
+      <w:start w:val="1"/>
+      <w:numFmt w:val="decimal"/>
+      <w:lvlText w:val="II. %1."/>
+      <w:lvlJc w:val="right"/>
+      <w:pPr>
+        <w:tabs>
+          <w:tab w:val="num" w:pos="576"/>
+        </w:tabs>
+        <w:ind w:left="576" w:hanging="576"/>
+      </w:pPr>
+      <w:rPr>
+        <w:rFonts w:hint="default"/>
+      </w:rPr>
+    </w:lvl>
+    <w:lvl w:ilvl="1">
+      <w:start w:val="1"/>
+      <w:numFmt w:val="decimal"/>
+      <w:lvlText w:val="%1.%2"/>
+      <w:lvlJc w:val="left"/>
+      <w:pPr>
+        <w:tabs>
+          <w:tab w:val="num" w:pos="576"/>
+        </w:tabs>
+        <w:ind w:left="576" w:hanging="576"/>
+      </w:pPr>
+      <w:rPr>
+        <w:rFonts w:hint="default"/>
+      </w:rPr>
+    </w:lvl>
+    <w:lvl w:ilvl="2">
+      <w:start w:val="1"/>
+      <w:numFmt w:val="decimal"/>
+      <w:lvlText w:val="%1.%2.%3"/>
+      <w:lvlJc w:val="left"/>
+      <w:pPr>
+        <w:tabs>
+          <w:tab w:val="num" w:pos="864"/>
+        </w:tabs>
+        <w:ind w:left="864" w:hanging="864"/>
+      </w:pPr>
+      <w:rPr>
+        <w:rFonts w:hint="default"/>
+      </w:rPr>
+    </w:lvl>
+    <w:lvl w:ilvl="3">
+      <w:start w:val="1"/>
+      <w:numFmt w:val="decimal"/>
+      <w:lvlText w:val="%1.%2.%3.%4"/>
+      <w:lvlJc w:val="left"/>
+      <w:pPr>
+        <w:tabs>
+          <w:tab w:val="num" w:pos="2160"/>
+        </w:tabs>
+        <w:ind w:left="1728" w:hanging="648"/>
+      </w:pPr>
+      <w:rPr>
+        <w:rFonts w:hint="default"/>
+      </w:rPr>
+    </w:lvl>
+    <w:lvl w:ilvl="4">
+      <w:start w:val="1"/>
+      <w:numFmt w:val="decimal"/>
+      <w:lvlText w:val="%1.%2.%3.%4.%5"/>
+      <w:lvlJc w:val="left"/>
+      <w:pPr>
+        <w:tabs>
+          <w:tab w:val="num" w:pos="2520"/>
+        </w:tabs>
+        <w:ind w:left="2232" w:hanging="792"/>
+      </w:pPr>
+      <w:rPr>
+        <w:rFonts w:hint="default"/>
+      </w:rPr>
+    </w:lvl>
+    <w:lvl w:ilvl="5">
+      <w:start w:val="1"/>
+      <w:numFmt w:val="decimal"/>
+      <w:lvlText w:val="%1.%2.%3.%4.%5.%6."/>
+      <w:lvlJc w:val="left"/>
+      <w:pPr>
+        <w:tabs>
+          <w:tab w:val="num" w:pos="3240"/>
+        </w:tabs>
+        <w:ind w:left="2736" w:hanging="936"/>
+      </w:pPr>
+      <w:rPr>
+        <w:rFonts w:hint="default"/>
+      </w:rPr>
+    </w:lvl>
+    <w:lvl w:ilvl="6">
+      <w:start w:val="1"/>
+      <w:numFmt w:val="decimal"/>
+      <w:lvlText w:val="%1.%2.%3.%4.%5.%6.%7."/>
+      <w:lvlJc w:val="left"/>
+      <w:pPr>
+        <w:tabs>
+          <w:tab w:val="num" w:pos="3600"/>
+        </w:tabs>
+        <w:ind w:left="3240" w:hanging="1080"/>
+      </w:pPr>
+      <w:rPr>
+        <w:rFonts w:hint="default"/>
+      </w:rPr>
+    </w:lvl>
+    <w:lvl w:ilvl="7">
+      <w:start w:val="1"/>
+      <w:numFmt w:val="decimal"/>
+      <w:lvlText w:val="%1.%2.%3.%4.%5.%6.%7.%8."/>
+      <w:lvlJc w:val="left"/>
+      <w:pPr>
+        <w:tabs>
+          <w:tab w:val="num" w:pos="4320"/>
+        </w:tabs>
+        <w:ind w:left="3744" w:hanging="1224"/>
+      </w:pPr>
+      <w:rPr>
+        <w:rFonts w:hint="default"/>
+      </w:rPr>
+    </w:lvl>
+    <w:lvl w:ilvl="8">
+      <w:start w:val="1"/>
+      <w:numFmt w:val="decimal"/>
+      <w:lvlText w:val="%1.%2.%3.%4.%5.%6.%7.%8.%9."/>
+      <w:lvlJc w:val="left"/>
+      <w:pPr>
+        <w:tabs>
+          <w:tab w:val="num" w:pos="5040"/>
+        </w:tabs>
+        <w:ind w:left="4320" w:hanging="1440"/>
+      </w:pPr>
+      <w:rPr>
+        <w:rFonts w:hint="default"/>
+      </w:rPr>
+    </w:lvl>
+  </w:abstractNum>
+  <w:abstractNum w:abstractNumId="9" w15:restartNumberingAfterBreak="0">
     <w:nsid w:val="25DB7DBF"/>
     <w:multiLevelType w:val="hybridMultilevel"/>
     <w:tmpl w:val="F530F5FC"/>
@@ -18160,7 +18697,147 @@
       </w:pPr>
     </w:lvl>
   </w:abstractNum>
-  <w:abstractNum w:abstractNumId="9" w15:restartNumberingAfterBreak="0">
+  <w:abstractNum w:abstractNumId="10" w15:restartNumberingAfterBreak="0">
+    <w:nsid w:val="26845119"/>
+    <w:multiLevelType w:val="multilevel"/>
+    <w:tmpl w:val="B6BA9992"/>
+    <w:lvl w:ilvl="0">
+      <w:start w:val="1"/>
+      <w:numFmt w:val="upperRoman"/>
+      <w:lvlText w:val="Appendix %1."/>
+      <w:lvlJc w:val="right"/>
+      <w:pPr>
+        <w:tabs>
+          <w:tab w:val="num" w:pos="576"/>
+        </w:tabs>
+        <w:ind w:left="576" w:hanging="576"/>
+      </w:pPr>
+      <w:rPr>
+        <w:rFonts w:hint="default"/>
+      </w:rPr>
+    </w:lvl>
+    <w:lvl w:ilvl="1">
+      <w:start w:val="1"/>
+      <w:numFmt w:val="lowerRoman"/>
+      <w:lvlText w:val="%1.%2"/>
+      <w:lvlJc w:val="left"/>
+      <w:pPr>
+        <w:tabs>
+          <w:tab w:val="num" w:pos="576"/>
+        </w:tabs>
+        <w:ind w:left="576" w:hanging="576"/>
+      </w:pPr>
+      <w:rPr>
+        <w:rFonts w:hint="default"/>
+      </w:rPr>
+    </w:lvl>
+    <w:lvl w:ilvl="2">
+      <w:start w:val="1"/>
+      <w:numFmt w:val="lowerLetter"/>
+      <w:lvlText w:val="%1.%2.%3"/>
+      <w:lvlJc w:val="left"/>
+      <w:pPr>
+        <w:tabs>
+          <w:tab w:val="num" w:pos="864"/>
+        </w:tabs>
+        <w:ind w:left="864" w:hanging="864"/>
+      </w:pPr>
+      <w:rPr>
+        <w:rFonts w:hint="default"/>
+      </w:rPr>
+    </w:lvl>
+    <w:lvl w:ilvl="3">
+      <w:start w:val="1"/>
+      <w:numFmt w:val="decimal"/>
+      <w:lvlText w:val="%1.%2.%3.%4"/>
+      <w:lvlJc w:val="left"/>
+      <w:pPr>
+        <w:tabs>
+          <w:tab w:val="num" w:pos="2160"/>
+        </w:tabs>
+        <w:ind w:left="1728" w:hanging="648"/>
+      </w:pPr>
+      <w:rPr>
+        <w:rFonts w:hint="default"/>
+      </w:rPr>
+    </w:lvl>
+    <w:lvl w:ilvl="4">
+      <w:start w:val="1"/>
+      <w:numFmt w:val="decimal"/>
+      <w:lvlText w:val="%1.%2.%3.%4.%5"/>
+      <w:lvlJc w:val="left"/>
+      <w:pPr>
+        <w:tabs>
+          <w:tab w:val="num" w:pos="2520"/>
+        </w:tabs>
+        <w:ind w:left="2232" w:hanging="792"/>
+      </w:pPr>
+      <w:rPr>
+        <w:rFonts w:hint="default"/>
+      </w:rPr>
+    </w:lvl>
+    <w:lvl w:ilvl="5">
+      <w:start w:val="1"/>
+      <w:numFmt w:val="decimal"/>
+      <w:lvlText w:val="%1.%2.%3.%4.%5.%6."/>
+      <w:lvlJc w:val="left"/>
+      <w:pPr>
+        <w:tabs>
+          <w:tab w:val="num" w:pos="3240"/>
+        </w:tabs>
+        <w:ind w:left="2736" w:hanging="936"/>
+      </w:pPr>
+      <w:rPr>
+        <w:rFonts w:hint="default"/>
+      </w:rPr>
+    </w:lvl>
+    <w:lvl w:ilvl="6">
+      <w:start w:val="1"/>
+      <w:numFmt w:val="decimal"/>
+      <w:lvlText w:val="%1.%2.%3.%4.%5.%6.%7."/>
+      <w:lvlJc w:val="left"/>
+      <w:pPr>
+        <w:tabs>
+          <w:tab w:val="num" w:pos="3600"/>
+        </w:tabs>
+        <w:ind w:left="3240" w:hanging="1080"/>
+      </w:pPr>
+      <w:rPr>
+        <w:rFonts w:hint="default"/>
+      </w:rPr>
+    </w:lvl>
+    <w:lvl w:ilvl="7">
+      <w:start w:val="1"/>
+      <w:numFmt w:val="decimal"/>
+      <w:lvlText w:val="%1.%2.%3.%4.%5.%6.%7.%8."/>
+      <w:lvlJc w:val="left"/>
+      <w:pPr>
+        <w:tabs>
+          <w:tab w:val="num" w:pos="4320"/>
+        </w:tabs>
+        <w:ind w:left="3744" w:hanging="1224"/>
+      </w:pPr>
+      <w:rPr>
+        <w:rFonts w:hint="default"/>
+      </w:rPr>
+    </w:lvl>
+    <w:lvl w:ilvl="8">
+      <w:start w:val="1"/>
+      <w:numFmt w:val="decimal"/>
+      <w:lvlText w:val="%1.%2.%3.%4.%5.%6.%7.%8.%9."/>
+      <w:lvlJc w:val="left"/>
+      <w:pPr>
+        <w:tabs>
+          <w:tab w:val="num" w:pos="5040"/>
+        </w:tabs>
+        <w:ind w:left="4320" w:hanging="1440"/>
+      </w:pPr>
+      <w:rPr>
+        <w:rFonts w:hint="default"/>
+      </w:rPr>
+    </w:lvl>
+  </w:abstractNum>
+  <w:abstractNum w:abstractNumId="11" w15:restartNumberingAfterBreak="0">
     <w:nsid w:val="2C3940CF"/>
     <w:multiLevelType w:val="hybridMultilevel"/>
     <w:tmpl w:val="DAEE9AF4"/>
@@ -18250,10 +18927,10 @@
       </w:pPr>
     </w:lvl>
   </w:abstractNum>
-  <w:abstractNum w:abstractNumId="10" w15:restartNumberingAfterBreak="0">
+  <w:abstractNum w:abstractNumId="12" w15:restartNumberingAfterBreak="0">
     <w:nsid w:val="368831F2"/>
     <w:multiLevelType w:val="hybridMultilevel"/>
-    <w:tmpl w:val="BDE4760A"/>
+    <w:tmpl w:val="63AE7E94"/>
     <w:lvl w:ilvl="0" w:tplc="DD7EC124">
       <w:start w:val="1"/>
       <w:numFmt w:val="upperRoman"/>
@@ -18262,6 +18939,328 @@
       <w:lvlJc w:val="left"/>
       <w:pPr>
         <w:ind w:left="720" w:hanging="360"/>
+      </w:pPr>
+      <w:rPr>
+        <w:rFonts w:hint="default"/>
+      </w:rPr>
+    </w:lvl>
+    <w:lvl w:ilvl="1" w:tplc="9C52771A">
+      <w:start w:val="1"/>
+      <w:numFmt w:val="decimal"/>
+      <w:lvlText w:val="%2."/>
+      <w:lvlJc w:val="left"/>
+      <w:pPr>
+        <w:ind w:left="1440" w:hanging="360"/>
+      </w:pPr>
+      <w:rPr>
+        <w:rFonts w:hint="default"/>
+      </w:rPr>
+    </w:lvl>
+    <w:lvl w:ilvl="2" w:tplc="0409001B" w:tentative="1">
+      <w:start w:val="1"/>
+      <w:numFmt w:val="lowerRoman"/>
+      <w:lvlText w:val="%3."/>
+      <w:lvlJc w:val="right"/>
+      <w:pPr>
+        <w:ind w:left="2160" w:hanging="180"/>
+      </w:pPr>
+    </w:lvl>
+    <w:lvl w:ilvl="3" w:tplc="0409000F" w:tentative="1">
+      <w:start w:val="1"/>
+      <w:numFmt w:val="decimal"/>
+      <w:lvlText w:val="%4."/>
+      <w:lvlJc w:val="left"/>
+      <w:pPr>
+        <w:ind w:left="2880" w:hanging="360"/>
+      </w:pPr>
+    </w:lvl>
+    <w:lvl w:ilvl="4" w:tplc="04090019" w:tentative="1">
+      <w:start w:val="1"/>
+      <w:numFmt w:val="lowerLetter"/>
+      <w:lvlText w:val="%5."/>
+      <w:lvlJc w:val="left"/>
+      <w:pPr>
+        <w:ind w:left="3600" w:hanging="360"/>
+      </w:pPr>
+    </w:lvl>
+    <w:lvl w:ilvl="5" w:tplc="0409001B" w:tentative="1">
+      <w:start w:val="1"/>
+      <w:numFmt w:val="lowerRoman"/>
+      <w:lvlText w:val="%6."/>
+      <w:lvlJc w:val="right"/>
+      <w:pPr>
+        <w:ind w:left="4320" w:hanging="180"/>
+      </w:pPr>
+    </w:lvl>
+    <w:lvl w:ilvl="6" w:tplc="0409000F" w:tentative="1">
+      <w:start w:val="1"/>
+      <w:numFmt w:val="decimal"/>
+      <w:lvlText w:val="%7."/>
+      <w:lvlJc w:val="left"/>
+      <w:pPr>
+        <w:ind w:left="5040" w:hanging="360"/>
+      </w:pPr>
+    </w:lvl>
+    <w:lvl w:ilvl="7" w:tplc="04090019" w:tentative="1">
+      <w:start w:val="1"/>
+      <w:numFmt w:val="lowerLetter"/>
+      <w:lvlText w:val="%8."/>
+      <w:lvlJc w:val="left"/>
+      <w:pPr>
+        <w:ind w:left="5760" w:hanging="360"/>
+      </w:pPr>
+    </w:lvl>
+    <w:lvl w:ilvl="8" w:tplc="0409001B" w:tentative="1">
+      <w:start w:val="1"/>
+      <w:numFmt w:val="lowerRoman"/>
+      <w:lvlText w:val="%9."/>
+      <w:lvlJc w:val="right"/>
+      <w:pPr>
+        <w:ind w:left="6480" w:hanging="180"/>
+      </w:pPr>
+    </w:lvl>
+  </w:abstractNum>
+  <w:abstractNum w:abstractNumId="13" w15:restartNumberingAfterBreak="0">
+    <w:nsid w:val="3C216EB7"/>
+    <w:multiLevelType w:val="hybridMultilevel"/>
+    <w:tmpl w:val="9962C82C"/>
+    <w:lvl w:ilvl="0" w:tplc="E78448AA">
+      <w:start w:val="8"/>
+      <w:numFmt w:val="decimal"/>
+      <w:lvlText w:val="Step %1."/>
+      <w:lvlJc w:val="left"/>
+      <w:pPr>
+        <w:ind w:left="720" w:hanging="360"/>
+      </w:pPr>
+      <w:rPr>
+        <w:rFonts w:hint="default"/>
+      </w:rPr>
+    </w:lvl>
+    <w:lvl w:ilvl="1" w:tplc="FFFFFFFF">
+      <w:start w:val="1"/>
+      <w:numFmt w:val="lowerLetter"/>
+      <w:lvlText w:val="%2."/>
+      <w:lvlJc w:val="left"/>
+      <w:pPr>
+        <w:ind w:left="1440" w:hanging="360"/>
+      </w:pPr>
+    </w:lvl>
+    <w:lvl w:ilvl="2" w:tplc="FFFFFFFF" w:tentative="1">
+      <w:start w:val="1"/>
+      <w:numFmt w:val="lowerRoman"/>
+      <w:lvlText w:val="%3."/>
+      <w:lvlJc w:val="right"/>
+      <w:pPr>
+        <w:ind w:left="2160" w:hanging="180"/>
+      </w:pPr>
+    </w:lvl>
+    <w:lvl w:ilvl="3" w:tplc="FFFFFFFF" w:tentative="1">
+      <w:start w:val="1"/>
+      <w:numFmt w:val="decimal"/>
+      <w:lvlText w:val="%4."/>
+      <w:lvlJc w:val="left"/>
+      <w:pPr>
+        <w:ind w:left="2880" w:hanging="360"/>
+      </w:pPr>
+    </w:lvl>
+    <w:lvl w:ilvl="4" w:tplc="FFFFFFFF" w:tentative="1">
+      <w:start w:val="1"/>
+      <w:numFmt w:val="lowerLetter"/>
+      <w:lvlText w:val="%5."/>
+      <w:lvlJc w:val="left"/>
+      <w:pPr>
+        <w:ind w:left="3600" w:hanging="360"/>
+      </w:pPr>
+    </w:lvl>
+    <w:lvl w:ilvl="5" w:tplc="FFFFFFFF" w:tentative="1">
+      <w:start w:val="1"/>
+      <w:numFmt w:val="lowerRoman"/>
+      <w:lvlText w:val="%6."/>
+      <w:lvlJc w:val="right"/>
+      <w:pPr>
+        <w:ind w:left="4320" w:hanging="180"/>
+      </w:pPr>
+    </w:lvl>
+    <w:lvl w:ilvl="6" w:tplc="FFFFFFFF" w:tentative="1">
+      <w:start w:val="1"/>
+      <w:numFmt w:val="decimal"/>
+      <w:lvlText w:val="%7."/>
+      <w:lvlJc w:val="left"/>
+      <w:pPr>
+        <w:ind w:left="5040" w:hanging="360"/>
+      </w:pPr>
+    </w:lvl>
+    <w:lvl w:ilvl="7" w:tplc="FFFFFFFF" w:tentative="1">
+      <w:start w:val="1"/>
+      <w:numFmt w:val="lowerLetter"/>
+      <w:lvlText w:val="%8."/>
+      <w:lvlJc w:val="left"/>
+      <w:pPr>
+        <w:ind w:left="5760" w:hanging="360"/>
+      </w:pPr>
+    </w:lvl>
+    <w:lvl w:ilvl="8" w:tplc="FFFFFFFF" w:tentative="1">
+      <w:start w:val="1"/>
+      <w:numFmt w:val="lowerRoman"/>
+      <w:lvlText w:val="%9."/>
+      <w:lvlJc w:val="right"/>
+      <w:pPr>
+        <w:ind w:left="6480" w:hanging="180"/>
+      </w:pPr>
+    </w:lvl>
+  </w:abstractNum>
+  <w:abstractNum w:abstractNumId="14" w15:restartNumberingAfterBreak="0">
+    <w:nsid w:val="3F2A7FA1"/>
+    <w:multiLevelType w:val="multilevel"/>
+    <w:tmpl w:val="86C0E0A2"/>
+    <w:lvl w:ilvl="0">
+      <w:start w:val="1"/>
+      <w:numFmt w:val="upperRoman"/>
+      <w:pStyle w:val="AppNum"/>
+      <w:lvlText w:val="Appendix %1."/>
+      <w:lvlJc w:val="right"/>
+      <w:pPr>
+        <w:tabs>
+          <w:tab w:val="num" w:pos="576"/>
+        </w:tabs>
+        <w:ind w:left="576" w:hanging="576"/>
+      </w:pPr>
+      <w:rPr>
+        <w:rFonts w:hint="default"/>
+      </w:rPr>
+    </w:lvl>
+    <w:lvl w:ilvl="1">
+      <w:start w:val="1"/>
+      <w:numFmt w:val="lowerRoman"/>
+      <w:lvlText w:val="%1.%2"/>
+      <w:lvlJc w:val="left"/>
+      <w:pPr>
+        <w:tabs>
+          <w:tab w:val="num" w:pos="576"/>
+        </w:tabs>
+        <w:ind w:left="576" w:hanging="576"/>
+      </w:pPr>
+      <w:rPr>
+        <w:rFonts w:hint="default"/>
+      </w:rPr>
+    </w:lvl>
+    <w:lvl w:ilvl="2">
+      <w:start w:val="1"/>
+      <w:numFmt w:val="lowerLetter"/>
+      <w:lvlText w:val="%1.%2.%3"/>
+      <w:lvlJc w:val="left"/>
+      <w:pPr>
+        <w:tabs>
+          <w:tab w:val="num" w:pos="864"/>
+        </w:tabs>
+        <w:ind w:left="864" w:hanging="864"/>
+      </w:pPr>
+      <w:rPr>
+        <w:rFonts w:hint="default"/>
+      </w:rPr>
+    </w:lvl>
+    <w:lvl w:ilvl="3">
+      <w:start w:val="1"/>
+      <w:numFmt w:val="decimal"/>
+      <w:lvlText w:val="%1.%2.%3.%4"/>
+      <w:lvlJc w:val="left"/>
+      <w:pPr>
+        <w:tabs>
+          <w:tab w:val="num" w:pos="2160"/>
+        </w:tabs>
+        <w:ind w:left="1728" w:hanging="648"/>
+      </w:pPr>
+      <w:rPr>
+        <w:rFonts w:hint="default"/>
+      </w:rPr>
+    </w:lvl>
+    <w:lvl w:ilvl="4">
+      <w:start w:val="1"/>
+      <w:numFmt w:val="decimal"/>
+      <w:lvlText w:val="%1.%2.%3.%4.%5"/>
+      <w:lvlJc w:val="left"/>
+      <w:pPr>
+        <w:tabs>
+          <w:tab w:val="num" w:pos="2520"/>
+        </w:tabs>
+        <w:ind w:left="2232" w:hanging="792"/>
+      </w:pPr>
+      <w:rPr>
+        <w:rFonts w:hint="default"/>
+      </w:rPr>
+    </w:lvl>
+    <w:lvl w:ilvl="5">
+      <w:start w:val="1"/>
+      <w:numFmt w:val="decimal"/>
+      <w:lvlText w:val="%1.%2.%3.%4.%5.%6."/>
+      <w:lvlJc w:val="left"/>
+      <w:pPr>
+        <w:tabs>
+          <w:tab w:val="num" w:pos="3240"/>
+        </w:tabs>
+        <w:ind w:left="2736" w:hanging="936"/>
+      </w:pPr>
+      <w:rPr>
+        <w:rFonts w:hint="default"/>
+      </w:rPr>
+    </w:lvl>
+    <w:lvl w:ilvl="6">
+      <w:start w:val="1"/>
+      <w:numFmt w:val="decimal"/>
+      <w:lvlText w:val="%1.%2.%3.%4.%5.%6.%7."/>
+      <w:lvlJc w:val="left"/>
+      <w:pPr>
+        <w:tabs>
+          <w:tab w:val="num" w:pos="3600"/>
+        </w:tabs>
+        <w:ind w:left="3240" w:hanging="1080"/>
+      </w:pPr>
+      <w:rPr>
+        <w:rFonts w:hint="default"/>
+      </w:rPr>
+    </w:lvl>
+    <w:lvl w:ilvl="7">
+      <w:start w:val="1"/>
+      <w:numFmt w:val="decimal"/>
+      <w:lvlText w:val="%1.%2.%3.%4.%5.%6.%7.%8."/>
+      <w:lvlJc w:val="left"/>
+      <w:pPr>
+        <w:tabs>
+          <w:tab w:val="num" w:pos="4320"/>
+        </w:tabs>
+        <w:ind w:left="3744" w:hanging="1224"/>
+      </w:pPr>
+      <w:rPr>
+        <w:rFonts w:hint="default"/>
+      </w:rPr>
+    </w:lvl>
+    <w:lvl w:ilvl="8">
+      <w:start w:val="1"/>
+      <w:numFmt w:val="decimal"/>
+      <w:lvlText w:val="%1.%2.%3.%4.%5.%6.%7.%8.%9."/>
+      <w:lvlJc w:val="left"/>
+      <w:pPr>
+        <w:tabs>
+          <w:tab w:val="num" w:pos="5040"/>
+        </w:tabs>
+        <w:ind w:left="4320" w:hanging="1440"/>
+      </w:pPr>
+      <w:rPr>
+        <w:rFonts w:hint="default"/>
+      </w:rPr>
+    </w:lvl>
+  </w:abstractNum>
+  <w:abstractNum w:abstractNumId="15" w15:restartNumberingAfterBreak="0">
+    <w:nsid w:val="41A46D79"/>
+    <w:multiLevelType w:val="hybridMultilevel"/>
+    <w:tmpl w:val="3D1476DC"/>
+    <w:lvl w:ilvl="0" w:tplc="583421BA">
+      <w:start w:val="1"/>
+      <w:numFmt w:val="decimal"/>
+      <w:lvlText w:val="%1)"/>
+      <w:lvlJc w:val="left"/>
+      <w:pPr>
+        <w:ind w:left="1080" w:hanging="360"/>
       </w:pPr>
       <w:rPr>
         <w:rFonts w:hint="default"/>
@@ -18273,7 +19272,7 @@
       <w:lvlText w:val="%2."/>
       <w:lvlJc w:val="left"/>
       <w:pPr>
-        <w:ind w:left="1440" w:hanging="360"/>
+        <w:ind w:left="1800" w:hanging="360"/>
       </w:pPr>
     </w:lvl>
     <w:lvl w:ilvl="2" w:tplc="0409001B" w:tentative="1">
@@ -18282,7 +19281,7 @@
       <w:lvlText w:val="%3."/>
       <w:lvlJc w:val="right"/>
       <w:pPr>
-        <w:ind w:left="2160" w:hanging="180"/>
+        <w:ind w:left="2520" w:hanging="180"/>
       </w:pPr>
     </w:lvl>
     <w:lvl w:ilvl="3" w:tplc="0409000F" w:tentative="1">
@@ -18291,7 +19290,7 @@
       <w:lvlText w:val="%4."/>
       <w:lvlJc w:val="left"/>
       <w:pPr>
-        <w:ind w:left="2880" w:hanging="360"/>
+        <w:ind w:left="3240" w:hanging="360"/>
       </w:pPr>
     </w:lvl>
     <w:lvl w:ilvl="4" w:tplc="04090019" w:tentative="1">
@@ -18300,7 +19299,7 @@
       <w:lvlText w:val="%5."/>
       <w:lvlJc w:val="left"/>
       <w:pPr>
-        <w:ind w:left="3600" w:hanging="360"/>
+        <w:ind w:left="3960" w:hanging="360"/>
       </w:pPr>
     </w:lvl>
     <w:lvl w:ilvl="5" w:tplc="0409001B" w:tentative="1">
@@ -18309,7 +19308,7 @@
       <w:lvlText w:val="%6."/>
       <w:lvlJc w:val="right"/>
       <w:pPr>
-        <w:ind w:left="4320" w:hanging="180"/>
+        <w:ind w:left="4680" w:hanging="180"/>
       </w:pPr>
     </w:lvl>
     <w:lvl w:ilvl="6" w:tplc="0409000F" w:tentative="1">
@@ -18318,7 +19317,7 @@
       <w:lvlText w:val="%7."/>
       <w:lvlJc w:val="left"/>
       <w:pPr>
-        <w:ind w:left="5040" w:hanging="360"/>
+        <w:ind w:left="5400" w:hanging="360"/>
       </w:pPr>
     </w:lvl>
     <w:lvl w:ilvl="7" w:tplc="04090019" w:tentative="1">
@@ -18327,7 +19326,7 @@
       <w:lvlText w:val="%8."/>
       <w:lvlJc w:val="left"/>
       <w:pPr>
-        <w:ind w:left="5760" w:hanging="360"/>
+        <w:ind w:left="6120" w:hanging="360"/>
       </w:pPr>
     </w:lvl>
     <w:lvl w:ilvl="8" w:tplc="0409001B" w:tentative="1">
@@ -18336,16 +19335,16 @@
       <w:lvlText w:val="%9."/>
       <w:lvlJc w:val="right"/>
       <w:pPr>
-        <w:ind w:left="6480" w:hanging="180"/>
+        <w:ind w:left="6840" w:hanging="180"/>
       </w:pPr>
     </w:lvl>
   </w:abstractNum>
-  <w:abstractNum w:abstractNumId="11" w15:restartNumberingAfterBreak="0">
-    <w:nsid w:val="3C216EB7"/>
+  <w:abstractNum w:abstractNumId="16" w15:restartNumberingAfterBreak="0">
+    <w:nsid w:val="4A0C6BF0"/>
     <w:multiLevelType w:val="hybridMultilevel"/>
-    <w:tmpl w:val="9962C82C"/>
-    <w:lvl w:ilvl="0" w:tplc="E78448AA">
-      <w:start w:val="8"/>
+    <w:tmpl w:val="5AC8462A"/>
+    <w:lvl w:ilvl="0" w:tplc="368612A6">
+      <w:start w:val="1"/>
       <w:numFmt w:val="decimal"/>
       <w:lvlText w:val="Step %1."/>
       <w:lvlJc w:val="left"/>
@@ -18429,21 +19428,158 @@
       </w:pPr>
     </w:lvl>
   </w:abstractNum>
-  <w:abstractNum w:abstractNumId="12" w15:restartNumberingAfterBreak="0">
-    <w:nsid w:val="41A46D79"/>
-    <w:multiLevelType w:val="hybridMultilevel"/>
-    <w:tmpl w:val="3D1476DC"/>
-    <w:lvl w:ilvl="0" w:tplc="583421BA">
+  <w:abstractNum w:abstractNumId="17" w15:restartNumberingAfterBreak="0">
+    <w:nsid w:val="4A2D5737"/>
+    <w:multiLevelType w:val="multilevel"/>
+    <w:tmpl w:val="7C203434"/>
+    <w:lvl w:ilvl="0">
       <w:start w:val="1"/>
-      <w:numFmt w:val="decimal"/>
-      <w:lvlText w:val="%1)"/>
-      <w:lvlJc w:val="left"/>
-      <w:pPr>
-        <w:ind w:left="1080" w:hanging="360"/>
+      <w:numFmt w:val="lowerRoman"/>
+      <w:lvlText w:val="II. %1."/>
+      <w:lvlJc w:val="right"/>
+      <w:pPr>
+        <w:tabs>
+          <w:tab w:val="num" w:pos="576"/>
+        </w:tabs>
+        <w:ind w:left="576" w:hanging="576"/>
       </w:pPr>
       <w:rPr>
         <w:rFonts w:hint="default"/>
       </w:rPr>
+    </w:lvl>
+    <w:lvl w:ilvl="1">
+      <w:start w:val="1"/>
+      <w:numFmt w:val="decimal"/>
+      <w:lvlText w:val="%1.%2"/>
+      <w:lvlJc w:val="left"/>
+      <w:pPr>
+        <w:tabs>
+          <w:tab w:val="num" w:pos="576"/>
+        </w:tabs>
+        <w:ind w:left="576" w:hanging="576"/>
+      </w:pPr>
+      <w:rPr>
+        <w:rFonts w:hint="default"/>
+      </w:rPr>
+    </w:lvl>
+    <w:lvl w:ilvl="2">
+      <w:start w:val="1"/>
+      <w:numFmt w:val="decimal"/>
+      <w:lvlText w:val="%1.%2.%3"/>
+      <w:lvlJc w:val="left"/>
+      <w:pPr>
+        <w:tabs>
+          <w:tab w:val="num" w:pos="864"/>
+        </w:tabs>
+        <w:ind w:left="864" w:hanging="864"/>
+      </w:pPr>
+      <w:rPr>
+        <w:rFonts w:hint="default"/>
+      </w:rPr>
+    </w:lvl>
+    <w:lvl w:ilvl="3">
+      <w:start w:val="1"/>
+      <w:numFmt w:val="decimal"/>
+      <w:lvlText w:val="%1.%2.%3.%4"/>
+      <w:lvlJc w:val="left"/>
+      <w:pPr>
+        <w:tabs>
+          <w:tab w:val="num" w:pos="2160"/>
+        </w:tabs>
+        <w:ind w:left="1728" w:hanging="648"/>
+      </w:pPr>
+      <w:rPr>
+        <w:rFonts w:hint="default"/>
+      </w:rPr>
+    </w:lvl>
+    <w:lvl w:ilvl="4">
+      <w:start w:val="1"/>
+      <w:numFmt w:val="decimal"/>
+      <w:lvlText w:val="%1.%2.%3.%4.%5"/>
+      <w:lvlJc w:val="left"/>
+      <w:pPr>
+        <w:tabs>
+          <w:tab w:val="num" w:pos="2520"/>
+        </w:tabs>
+        <w:ind w:left="2232" w:hanging="792"/>
+      </w:pPr>
+      <w:rPr>
+        <w:rFonts w:hint="default"/>
+      </w:rPr>
+    </w:lvl>
+    <w:lvl w:ilvl="5">
+      <w:start w:val="1"/>
+      <w:numFmt w:val="decimal"/>
+      <w:lvlText w:val="%1.%2.%3.%4.%5.%6."/>
+      <w:lvlJc w:val="left"/>
+      <w:pPr>
+        <w:tabs>
+          <w:tab w:val="num" w:pos="3240"/>
+        </w:tabs>
+        <w:ind w:left="2736" w:hanging="936"/>
+      </w:pPr>
+      <w:rPr>
+        <w:rFonts w:hint="default"/>
+      </w:rPr>
+    </w:lvl>
+    <w:lvl w:ilvl="6">
+      <w:start w:val="1"/>
+      <w:numFmt w:val="decimal"/>
+      <w:lvlText w:val="%1.%2.%3.%4.%5.%6.%7."/>
+      <w:lvlJc w:val="left"/>
+      <w:pPr>
+        <w:tabs>
+          <w:tab w:val="num" w:pos="3600"/>
+        </w:tabs>
+        <w:ind w:left="3240" w:hanging="1080"/>
+      </w:pPr>
+      <w:rPr>
+        <w:rFonts w:hint="default"/>
+      </w:rPr>
+    </w:lvl>
+    <w:lvl w:ilvl="7">
+      <w:start w:val="1"/>
+      <w:numFmt w:val="decimal"/>
+      <w:lvlText w:val="%1.%2.%3.%4.%5.%6.%7.%8."/>
+      <w:lvlJc w:val="left"/>
+      <w:pPr>
+        <w:tabs>
+          <w:tab w:val="num" w:pos="4320"/>
+        </w:tabs>
+        <w:ind w:left="3744" w:hanging="1224"/>
+      </w:pPr>
+      <w:rPr>
+        <w:rFonts w:hint="default"/>
+      </w:rPr>
+    </w:lvl>
+    <w:lvl w:ilvl="8">
+      <w:start w:val="1"/>
+      <w:numFmt w:val="decimal"/>
+      <w:lvlText w:val="%1.%2.%3.%4.%5.%6.%7.%8.%9."/>
+      <w:lvlJc w:val="left"/>
+      <w:pPr>
+        <w:tabs>
+          <w:tab w:val="num" w:pos="5040"/>
+        </w:tabs>
+        <w:ind w:left="4320" w:hanging="1440"/>
+      </w:pPr>
+      <w:rPr>
+        <w:rFonts w:hint="default"/>
+      </w:rPr>
+    </w:lvl>
+  </w:abstractNum>
+  <w:abstractNum w:abstractNumId="18" w15:restartNumberingAfterBreak="0">
+    <w:nsid w:val="4ACF3CD3"/>
+    <w:multiLevelType w:val="hybridMultilevel"/>
+    <w:tmpl w:val="783C216E"/>
+    <w:lvl w:ilvl="0" w:tplc="0409000F">
+      <w:start w:val="1"/>
+      <w:numFmt w:val="decimal"/>
+      <w:lvlText w:val="%1."/>
+      <w:lvlJc w:val="left"/>
+      <w:pPr>
+        <w:ind w:left="1296" w:hanging="360"/>
+      </w:pPr>
     </w:lvl>
     <w:lvl w:ilvl="1" w:tplc="04090019" w:tentative="1">
       <w:start w:val="1"/>
@@ -18451,7 +19587,7 @@
       <w:lvlText w:val="%2."/>
       <w:lvlJc w:val="left"/>
       <w:pPr>
-        <w:ind w:left="1800" w:hanging="360"/>
+        <w:ind w:left="2016" w:hanging="360"/>
       </w:pPr>
     </w:lvl>
     <w:lvl w:ilvl="2" w:tplc="0409001B" w:tentative="1">
@@ -18460,7 +19596,7 @@
       <w:lvlText w:val="%3."/>
       <w:lvlJc w:val="right"/>
       <w:pPr>
-        <w:ind w:left="2520" w:hanging="180"/>
+        <w:ind w:left="2736" w:hanging="180"/>
       </w:pPr>
     </w:lvl>
     <w:lvl w:ilvl="3" w:tplc="0409000F" w:tentative="1">
@@ -18469,7 +19605,7 @@
       <w:lvlText w:val="%4."/>
       <w:lvlJc w:val="left"/>
       <w:pPr>
-        <w:ind w:left="3240" w:hanging="360"/>
+        <w:ind w:left="3456" w:hanging="360"/>
       </w:pPr>
     </w:lvl>
     <w:lvl w:ilvl="4" w:tplc="04090019" w:tentative="1">
@@ -18478,7 +19614,7 @@
       <w:lvlText w:val="%5."/>
       <w:lvlJc w:val="left"/>
       <w:pPr>
-        <w:ind w:left="3960" w:hanging="360"/>
+        <w:ind w:left="4176" w:hanging="360"/>
       </w:pPr>
     </w:lvl>
     <w:lvl w:ilvl="5" w:tplc="0409001B" w:tentative="1">
@@ -18487,7 +19623,7 @@
       <w:lvlText w:val="%6."/>
       <w:lvlJc w:val="right"/>
       <w:pPr>
-        <w:ind w:left="4680" w:hanging="180"/>
+        <w:ind w:left="4896" w:hanging="180"/>
       </w:pPr>
     </w:lvl>
     <w:lvl w:ilvl="6" w:tplc="0409000F" w:tentative="1">
@@ -18496,7 +19632,7 @@
       <w:lvlText w:val="%7."/>
       <w:lvlJc w:val="left"/>
       <w:pPr>
-        <w:ind w:left="5400" w:hanging="360"/>
+        <w:ind w:left="5616" w:hanging="360"/>
       </w:pPr>
     </w:lvl>
     <w:lvl w:ilvl="7" w:tplc="04090019" w:tentative="1">
@@ -18505,7 +19641,7 @@
       <w:lvlText w:val="%8."/>
       <w:lvlJc w:val="left"/>
       <w:pPr>
-        <w:ind w:left="6120" w:hanging="360"/>
+        <w:ind w:left="6336" w:hanging="360"/>
       </w:pPr>
     </w:lvl>
     <w:lvl w:ilvl="8" w:tplc="0409001B" w:tentative="1">
@@ -18514,100 +19650,11 @@
       <w:lvlText w:val="%9."/>
       <w:lvlJc w:val="right"/>
       <w:pPr>
-        <w:ind w:left="6840" w:hanging="180"/>
+        <w:ind w:left="7056" w:hanging="180"/>
       </w:pPr>
     </w:lvl>
   </w:abstractNum>
-  <w:abstractNum w:abstractNumId="13" w15:restartNumberingAfterBreak="0">
-    <w:nsid w:val="4A0C6BF0"/>
-    <w:multiLevelType w:val="hybridMultilevel"/>
-    <w:tmpl w:val="5AC8462A"/>
-    <w:lvl w:ilvl="0" w:tplc="368612A6">
-      <w:start w:val="1"/>
-      <w:numFmt w:val="decimal"/>
-      <w:lvlText w:val="Step %1."/>
-      <w:lvlJc w:val="left"/>
-      <w:pPr>
-        <w:ind w:left="720" w:hanging="360"/>
-      </w:pPr>
-      <w:rPr>
-        <w:rFonts w:hint="default"/>
-      </w:rPr>
-    </w:lvl>
-    <w:lvl w:ilvl="1" w:tplc="FFFFFFFF">
-      <w:start w:val="1"/>
-      <w:numFmt w:val="lowerLetter"/>
-      <w:lvlText w:val="%2."/>
-      <w:lvlJc w:val="left"/>
-      <w:pPr>
-        <w:ind w:left="1440" w:hanging="360"/>
-      </w:pPr>
-    </w:lvl>
-    <w:lvl w:ilvl="2" w:tplc="FFFFFFFF" w:tentative="1">
-      <w:start w:val="1"/>
-      <w:numFmt w:val="lowerRoman"/>
-      <w:lvlText w:val="%3."/>
-      <w:lvlJc w:val="right"/>
-      <w:pPr>
-        <w:ind w:left="2160" w:hanging="180"/>
-      </w:pPr>
-    </w:lvl>
-    <w:lvl w:ilvl="3" w:tplc="FFFFFFFF" w:tentative="1">
-      <w:start w:val="1"/>
-      <w:numFmt w:val="decimal"/>
-      <w:lvlText w:val="%4."/>
-      <w:lvlJc w:val="left"/>
-      <w:pPr>
-        <w:ind w:left="2880" w:hanging="360"/>
-      </w:pPr>
-    </w:lvl>
-    <w:lvl w:ilvl="4" w:tplc="FFFFFFFF" w:tentative="1">
-      <w:start w:val="1"/>
-      <w:numFmt w:val="lowerLetter"/>
-      <w:lvlText w:val="%5."/>
-      <w:lvlJc w:val="left"/>
-      <w:pPr>
-        <w:ind w:left="3600" w:hanging="360"/>
-      </w:pPr>
-    </w:lvl>
-    <w:lvl w:ilvl="5" w:tplc="FFFFFFFF" w:tentative="1">
-      <w:start w:val="1"/>
-      <w:numFmt w:val="lowerRoman"/>
-      <w:lvlText w:val="%6."/>
-      <w:lvlJc w:val="right"/>
-      <w:pPr>
-        <w:ind w:left="4320" w:hanging="180"/>
-      </w:pPr>
-    </w:lvl>
-    <w:lvl w:ilvl="6" w:tplc="FFFFFFFF" w:tentative="1">
-      <w:start w:val="1"/>
-      <w:numFmt w:val="decimal"/>
-      <w:lvlText w:val="%7."/>
-      <w:lvlJc w:val="left"/>
-      <w:pPr>
-        <w:ind w:left="5040" w:hanging="360"/>
-      </w:pPr>
-    </w:lvl>
-    <w:lvl w:ilvl="7" w:tplc="FFFFFFFF" w:tentative="1">
-      <w:start w:val="1"/>
-      <w:numFmt w:val="lowerLetter"/>
-      <w:lvlText w:val="%8."/>
-      <w:lvlJc w:val="left"/>
-      <w:pPr>
-        <w:ind w:left="5760" w:hanging="360"/>
-      </w:pPr>
-    </w:lvl>
-    <w:lvl w:ilvl="8" w:tplc="FFFFFFFF" w:tentative="1">
-      <w:start w:val="1"/>
-      <w:numFmt w:val="lowerRoman"/>
-      <w:lvlText w:val="%9."/>
-      <w:lvlJc w:val="right"/>
-      <w:pPr>
-        <w:ind w:left="6480" w:hanging="180"/>
-      </w:pPr>
-    </w:lvl>
-  </w:abstractNum>
-  <w:abstractNum w:abstractNumId="14" w15:restartNumberingAfterBreak="0">
+  <w:abstractNum w:abstractNumId="19" w15:restartNumberingAfterBreak="0">
     <w:nsid w:val="4B73506E"/>
     <w:multiLevelType w:val="hybridMultilevel"/>
     <w:tmpl w:val="B79C8CF6"/>
@@ -18693,7 +19740,7 @@
       </w:pPr>
     </w:lvl>
   </w:abstractNum>
-  <w:abstractNum w:abstractNumId="15" w15:restartNumberingAfterBreak="0">
+  <w:abstractNum w:abstractNumId="20" w15:restartNumberingAfterBreak="0">
     <w:nsid w:val="5D5B345D"/>
     <w:multiLevelType w:val="hybridMultilevel"/>
     <w:tmpl w:val="A46AEF24"/>
@@ -18807,7 +19854,7 @@
       </w:rPr>
     </w:lvl>
   </w:abstractNum>
-  <w:abstractNum w:abstractNumId="16" w15:restartNumberingAfterBreak="0">
+  <w:abstractNum w:abstractNumId="21" w15:restartNumberingAfterBreak="0">
     <w:nsid w:val="6A4C34D7"/>
     <w:multiLevelType w:val="hybridMultilevel"/>
     <w:tmpl w:val="65D2A288"/>
@@ -18921,7 +19968,93 @@
       </w:rPr>
     </w:lvl>
   </w:abstractNum>
-  <w:abstractNum w:abstractNumId="17" w15:restartNumberingAfterBreak="0">
+  <w:abstractNum w:abstractNumId="22" w15:restartNumberingAfterBreak="0">
+    <w:nsid w:val="7ACB0E83"/>
+    <w:multiLevelType w:val="hybridMultilevel"/>
+    <w:tmpl w:val="C44AF45A"/>
+    <w:lvl w:ilvl="0" w:tplc="0409000F">
+      <w:start w:val="1"/>
+      <w:numFmt w:val="decimal"/>
+      <w:lvlText w:val="%1."/>
+      <w:lvlJc w:val="left"/>
+      <w:pPr>
+        <w:ind w:left="1440" w:hanging="360"/>
+      </w:pPr>
+    </w:lvl>
+    <w:lvl w:ilvl="1" w:tplc="04090019">
+      <w:start w:val="1"/>
+      <w:numFmt w:val="lowerLetter"/>
+      <w:lvlText w:val="%2."/>
+      <w:lvlJc w:val="left"/>
+      <w:pPr>
+        <w:ind w:left="2160" w:hanging="360"/>
+      </w:pPr>
+    </w:lvl>
+    <w:lvl w:ilvl="2" w:tplc="0409001B" w:tentative="1">
+      <w:start w:val="1"/>
+      <w:numFmt w:val="lowerRoman"/>
+      <w:lvlText w:val="%3."/>
+      <w:lvlJc w:val="right"/>
+      <w:pPr>
+        <w:ind w:left="2880" w:hanging="180"/>
+      </w:pPr>
+    </w:lvl>
+    <w:lvl w:ilvl="3" w:tplc="0409000F" w:tentative="1">
+      <w:start w:val="1"/>
+      <w:numFmt w:val="decimal"/>
+      <w:lvlText w:val="%4."/>
+      <w:lvlJc w:val="left"/>
+      <w:pPr>
+        <w:ind w:left="3600" w:hanging="360"/>
+      </w:pPr>
+    </w:lvl>
+    <w:lvl w:ilvl="4" w:tplc="04090019" w:tentative="1">
+      <w:start w:val="1"/>
+      <w:numFmt w:val="lowerLetter"/>
+      <w:lvlText w:val="%5."/>
+      <w:lvlJc w:val="left"/>
+      <w:pPr>
+        <w:ind w:left="4320" w:hanging="360"/>
+      </w:pPr>
+    </w:lvl>
+    <w:lvl w:ilvl="5" w:tplc="0409001B" w:tentative="1">
+      <w:start w:val="1"/>
+      <w:numFmt w:val="lowerRoman"/>
+      <w:lvlText w:val="%6."/>
+      <w:lvlJc w:val="right"/>
+      <w:pPr>
+        <w:ind w:left="5040" w:hanging="180"/>
+      </w:pPr>
+    </w:lvl>
+    <w:lvl w:ilvl="6" w:tplc="0409000F" w:tentative="1">
+      <w:start w:val="1"/>
+      <w:numFmt w:val="decimal"/>
+      <w:lvlText w:val="%7."/>
+      <w:lvlJc w:val="left"/>
+      <w:pPr>
+        <w:ind w:left="5760" w:hanging="360"/>
+      </w:pPr>
+    </w:lvl>
+    <w:lvl w:ilvl="7" w:tplc="04090019" w:tentative="1">
+      <w:start w:val="1"/>
+      <w:numFmt w:val="lowerLetter"/>
+      <w:lvlText w:val="%8."/>
+      <w:lvlJc w:val="left"/>
+      <w:pPr>
+        <w:ind w:left="6480" w:hanging="360"/>
+      </w:pPr>
+    </w:lvl>
+    <w:lvl w:ilvl="8" w:tplc="0409001B" w:tentative="1">
+      <w:start w:val="1"/>
+      <w:numFmt w:val="lowerRoman"/>
+      <w:lvlText w:val="%9."/>
+      <w:lvlJc w:val="right"/>
+      <w:pPr>
+        <w:ind w:left="7200" w:hanging="180"/>
+      </w:pPr>
+    </w:lvl>
+  </w:abstractNum>
+  <w:abstractNum w:abstractNumId="23" w15:restartNumberingAfterBreak="0">
     <w:nsid w:val="7E2478A5"/>
     <w:multiLevelType w:val="multilevel"/>
     <w:tmpl w:val="E4C88DD0"/>
@@ -19058,7 +20191,7 @@
     </w:lvl>
   </w:abstractNum>
   <w:num w:numId="1" w16cid:durableId="769813448">
-    <w:abstractNumId w:val="17"/>
+    <w:abstractNumId w:val="23"/>
   </w:num>
   <w:num w:numId="2" w16cid:durableId="1734305484">
     <w:abstractNumId w:val="0"/>
@@ -19106,19 +20239,19 @@
     <w:abstractNumId w:val="3"/>
   </w:num>
   <w:num w:numId="8" w16cid:durableId="2123107294">
-    <w:abstractNumId w:val="15"/>
+    <w:abstractNumId w:val="20"/>
   </w:num>
   <w:num w:numId="9" w16cid:durableId="904414625">
     <w:abstractNumId w:val="4"/>
   </w:num>
   <w:num w:numId="10" w16cid:durableId="693464709">
-    <w:abstractNumId w:val="14"/>
+    <w:abstractNumId w:val="19"/>
   </w:num>
   <w:num w:numId="11" w16cid:durableId="652297604">
-    <w:abstractNumId w:val="12"/>
+    <w:abstractNumId w:val="15"/>
   </w:num>
   <w:num w:numId="12" w16cid:durableId="1323853933">
-    <w:abstractNumId w:val="16"/>
+    <w:abstractNumId w:val="21"/>
   </w:num>
   <w:num w:numId="13" w16cid:durableId="898201786">
     <w:abstractNumId w:val="2"/>
@@ -19133,7 +20266,7 @@
     </w:lvlOverride>
   </w:num>
   <w:num w:numId="15" w16cid:durableId="434404054">
-    <w:abstractNumId w:val="10"/>
+    <w:abstractNumId w:val="12"/>
   </w:num>
   <w:num w:numId="16" w16cid:durableId="1290473544">
     <w:abstractNumId w:val="2"/>
@@ -19181,106 +20314,277 @@
     </w:lvlOverride>
   </w:num>
   <w:num w:numId="24" w16cid:durableId="1871844721">
-    <w:abstractNumId w:val="8"/>
+    <w:abstractNumId w:val="9"/>
     <w:lvlOverride w:ilvl="0">
       <w:startOverride w:val="1"/>
     </w:lvlOverride>
   </w:num>
   <w:num w:numId="25" w16cid:durableId="1947537473">
+    <w:abstractNumId w:val="13"/>
+    <w:lvlOverride w:ilvl="0">
+      <w:startOverride w:val="1"/>
+    </w:lvlOverride>
+  </w:num>
+  <w:num w:numId="26" w16cid:durableId="1451777369">
+    <w:abstractNumId w:val="13"/>
+  </w:num>
+  <w:num w:numId="27" w16cid:durableId="1572420928">
+    <w:abstractNumId w:val="13"/>
+    <w:lvlOverride w:ilvl="0">
+      <w:startOverride w:val="5"/>
+    </w:lvlOverride>
+  </w:num>
+  <w:num w:numId="28" w16cid:durableId="21251191">
+    <w:abstractNumId w:val="13"/>
+    <w:lvlOverride w:ilvl="0">
+      <w:startOverride w:val="9"/>
+    </w:lvlOverride>
+  </w:num>
+  <w:num w:numId="29" w16cid:durableId="156965061">
+    <w:abstractNumId w:val="13"/>
+    <w:lvlOverride w:ilvl="0">
+      <w:startOverride w:val="1"/>
+    </w:lvlOverride>
+  </w:num>
+  <w:num w:numId="30" w16cid:durableId="1465271032">
+    <w:abstractNumId w:val="13"/>
+    <w:lvlOverride w:ilvl="0">
+      <w:startOverride w:val="1"/>
+    </w:lvlOverride>
+  </w:num>
+  <w:num w:numId="31" w16cid:durableId="484274366">
+    <w:abstractNumId w:val="13"/>
+    <w:lvlOverride w:ilvl="0">
+      <w:startOverride w:val="1"/>
+    </w:lvlOverride>
+  </w:num>
+  <w:num w:numId="32" w16cid:durableId="673268491">
+    <w:abstractNumId w:val="16"/>
+    <w:lvlOverride w:ilvl="0">
+      <w:startOverride w:val="1"/>
+    </w:lvlOverride>
+  </w:num>
+  <w:num w:numId="33" w16cid:durableId="170459774">
+    <w:abstractNumId w:val="16"/>
+    <w:lvlOverride w:ilvl="0">
+      <w:startOverride w:val="1"/>
+    </w:lvlOverride>
+  </w:num>
+  <w:num w:numId="34" w16cid:durableId="1863205409">
+    <w:abstractNumId w:val="16"/>
+    <w:lvlOverride w:ilvl="0">
+      <w:startOverride w:val="2"/>
+    </w:lvlOverride>
+  </w:num>
+  <w:num w:numId="35" w16cid:durableId="588734129">
+    <w:abstractNumId w:val="16"/>
+    <w:lvlOverride w:ilvl="0">
+      <w:startOverride w:val="1"/>
+    </w:lvlOverride>
+  </w:num>
+  <w:num w:numId="36" w16cid:durableId="1847476662">
+    <w:abstractNumId w:val="16"/>
+    <w:lvlOverride w:ilvl="0">
+      <w:startOverride w:val="4"/>
+    </w:lvlOverride>
+  </w:num>
+  <w:num w:numId="37" w16cid:durableId="159077795">
+    <w:abstractNumId w:val="11"/>
+  </w:num>
+  <w:num w:numId="38" w16cid:durableId="287053618">
     <w:abstractNumId w:val="11"/>
     <w:lvlOverride w:ilvl="0">
       <w:startOverride w:val="1"/>
     </w:lvlOverride>
   </w:num>
-  <w:num w:numId="26" w16cid:durableId="1451777369">
-    <w:abstractNumId w:val="11"/>
-  </w:num>
-  <w:num w:numId="27" w16cid:durableId="1572420928">
-    <w:abstractNumId w:val="11"/>
-    <w:lvlOverride w:ilvl="0">
-      <w:startOverride w:val="5"/>
-    </w:lvlOverride>
-  </w:num>
-  <w:num w:numId="28" w16cid:durableId="21251191">
-    <w:abstractNumId w:val="11"/>
-    <w:lvlOverride w:ilvl="0">
-      <w:startOverride w:val="9"/>
-    </w:lvlOverride>
-  </w:num>
-  <w:num w:numId="29" w16cid:durableId="156965061">
+  <w:num w:numId="39" w16cid:durableId="814906400">
     <w:abstractNumId w:val="11"/>
     <w:lvlOverride w:ilvl="0">
       <w:startOverride w:val="1"/>
     </w:lvlOverride>
   </w:num>
-  <w:num w:numId="30" w16cid:durableId="1465271032">
+  <w:num w:numId="40" w16cid:durableId="409231637">
     <w:abstractNumId w:val="11"/>
     <w:lvlOverride w:ilvl="0">
       <w:startOverride w:val="1"/>
     </w:lvlOverride>
   </w:num>
-  <w:num w:numId="31" w16cid:durableId="484274366">
+  <w:num w:numId="41" w16cid:durableId="2140760340">
     <w:abstractNumId w:val="11"/>
-    <w:lvlOverride w:ilvl="0">
-      <w:startOverride w:val="1"/>
-    </w:lvlOverride>
-  </w:num>
-  <w:num w:numId="32" w16cid:durableId="673268491">
-    <w:abstractNumId w:val="13"/>
-    <w:lvlOverride w:ilvl="0">
-      <w:startOverride w:val="1"/>
-    </w:lvlOverride>
-  </w:num>
-  <w:num w:numId="33" w16cid:durableId="170459774">
-    <w:abstractNumId w:val="13"/>
-    <w:lvlOverride w:ilvl="0">
-      <w:startOverride w:val="1"/>
-    </w:lvlOverride>
-  </w:num>
-  <w:num w:numId="34" w16cid:durableId="1863205409">
-    <w:abstractNumId w:val="13"/>
     <w:lvlOverride w:ilvl="0">
       <w:startOverride w:val="2"/>
     </w:lvlOverride>
   </w:num>
-  <w:num w:numId="35" w16cid:durableId="588734129">
-    <w:abstractNumId w:val="13"/>
+  <w:num w:numId="42" w16cid:durableId="394162556">
+    <w:abstractNumId w:val="2"/>
+  </w:num>
+  <w:num w:numId="43" w16cid:durableId="780343984">
+    <w:abstractNumId w:val="17"/>
+  </w:num>
+  <w:num w:numId="44" w16cid:durableId="1906720314">
+    <w:abstractNumId w:val="6"/>
     <w:lvlOverride w:ilvl="0">
       <w:startOverride w:val="1"/>
     </w:lvlOverride>
-  </w:num>
-  <w:num w:numId="36" w16cid:durableId="1847476662">
-    <w:abstractNumId w:val="13"/>
-    <w:lvlOverride w:ilvl="0">
-      <w:startOverride w:val="4"/>
+    <w:lvlOverride w:ilvl="1">
+      <w:startOverride w:val="1"/>
+    </w:lvlOverride>
+    <w:lvlOverride w:ilvl="2">
+      <w:startOverride w:val="1"/>
+    </w:lvlOverride>
+    <w:lvlOverride w:ilvl="3">
+      <w:startOverride w:val="1"/>
+    </w:lvlOverride>
+    <w:lvlOverride w:ilvl="4">
+      <w:startOverride w:val="1"/>
+    </w:lvlOverride>
+    <w:lvlOverride w:ilvl="5">
+      <w:startOverride w:val="1"/>
+    </w:lvlOverride>
+    <w:lvlOverride w:ilvl="6">
+      <w:startOverride w:val="1"/>
+    </w:lvlOverride>
+    <w:lvlOverride w:ilvl="7">
+      <w:startOverride w:val="1"/>
+    </w:lvlOverride>
+    <w:lvlOverride w:ilvl="8">
+      <w:startOverride w:val="1"/>
     </w:lvlOverride>
   </w:num>
-  <w:num w:numId="37" w16cid:durableId="159077795">
-    <w:abstractNumId w:val="9"/>
-  </w:num>
-  <w:num w:numId="38" w16cid:durableId="287053618">
-    <w:abstractNumId w:val="9"/>
+  <w:num w:numId="45" w16cid:durableId="1029914359">
+    <w:abstractNumId w:val="6"/>
     <w:lvlOverride w:ilvl="0">
       <w:startOverride w:val="1"/>
     </w:lvlOverride>
+    <w:lvlOverride w:ilvl="1">
+      <w:startOverride w:val="1"/>
+    </w:lvlOverride>
+    <w:lvlOverride w:ilvl="2">
+      <w:startOverride w:val="1"/>
+    </w:lvlOverride>
+    <w:lvlOverride w:ilvl="3">
+      <w:startOverride w:val="1"/>
+    </w:lvlOverride>
+    <w:lvlOverride w:ilvl="4">
+      <w:startOverride w:val="1"/>
+    </w:lvlOverride>
+    <w:lvlOverride w:ilvl="5">
+      <w:startOverride w:val="1"/>
+    </w:lvlOverride>
+    <w:lvlOverride w:ilvl="6">
+      <w:startOverride w:val="1"/>
+    </w:lvlOverride>
+    <w:lvlOverride w:ilvl="7">
+      <w:startOverride w:val="1"/>
+    </w:lvlOverride>
+    <w:lvlOverride w:ilvl="8">
+      <w:startOverride w:val="1"/>
+    </w:lvlOverride>
   </w:num>
-  <w:num w:numId="39" w16cid:durableId="814906400">
-    <w:abstractNumId w:val="9"/>
+  <w:num w:numId="46" w16cid:durableId="593779421">
+    <w:abstractNumId w:val="6"/>
     <w:lvlOverride w:ilvl="0">
       <w:startOverride w:val="1"/>
     </w:lvlOverride>
+    <w:lvlOverride w:ilvl="1">
+      <w:startOverride w:val="1"/>
+    </w:lvlOverride>
+    <w:lvlOverride w:ilvl="2">
+      <w:startOverride w:val="1"/>
+    </w:lvlOverride>
+    <w:lvlOverride w:ilvl="3">
+      <w:startOverride w:val="1"/>
+    </w:lvlOverride>
+    <w:lvlOverride w:ilvl="4">
+      <w:startOverride w:val="1"/>
+    </w:lvlOverride>
+    <w:lvlOverride w:ilvl="5">
+      <w:startOverride w:val="1"/>
+    </w:lvlOverride>
+    <w:lvlOverride w:ilvl="6">
+      <w:startOverride w:val="1"/>
+    </w:lvlOverride>
+    <w:lvlOverride w:ilvl="7">
+      <w:startOverride w:val="1"/>
+    </w:lvlOverride>
+    <w:lvlOverride w:ilvl="8">
+      <w:startOverride w:val="1"/>
+    </w:lvlOverride>
   </w:num>
-  <w:num w:numId="40" w16cid:durableId="409231637">
-    <w:abstractNumId w:val="9"/>
+  <w:num w:numId="47" w16cid:durableId="1153913780">
+    <w:abstractNumId w:val="6"/>
     <w:lvlOverride w:ilvl="0">
       <w:startOverride w:val="1"/>
     </w:lvlOverride>
+    <w:lvlOverride w:ilvl="1">
+      <w:startOverride w:val="1"/>
+    </w:lvlOverride>
+    <w:lvlOverride w:ilvl="2">
+      <w:startOverride w:val="1"/>
+    </w:lvlOverride>
+    <w:lvlOverride w:ilvl="3">
+      <w:startOverride w:val="1"/>
+    </w:lvlOverride>
+    <w:lvlOverride w:ilvl="4">
+      <w:startOverride w:val="1"/>
+    </w:lvlOverride>
+    <w:lvlOverride w:ilvl="5">
+      <w:startOverride w:val="1"/>
+    </w:lvlOverride>
+    <w:lvlOverride w:ilvl="6">
+      <w:startOverride w:val="1"/>
+    </w:lvlOverride>
+    <w:lvlOverride w:ilvl="7">
+      <w:startOverride w:val="1"/>
+    </w:lvlOverride>
+    <w:lvlOverride w:ilvl="8">
+      <w:startOverride w:val="1"/>
+    </w:lvlOverride>
   </w:num>
-  <w:num w:numId="41" w16cid:durableId="2140760340">
-    <w:abstractNumId w:val="9"/>
+  <w:num w:numId="48" w16cid:durableId="276958407">
+    <w:abstractNumId w:val="6"/>
     <w:lvlOverride w:ilvl="0">
-      <w:startOverride w:val="2"/>
+      <w:startOverride w:val="1"/>
     </w:lvlOverride>
+    <w:lvlOverride w:ilvl="1">
+      <w:startOverride w:val="1"/>
+    </w:lvlOverride>
+    <w:lvlOverride w:ilvl="2">
+      <w:startOverride w:val="1"/>
+    </w:lvlOverride>
+    <w:lvlOverride w:ilvl="3">
+      <w:startOverride w:val="1"/>
+    </w:lvlOverride>
+    <w:lvlOverride w:ilvl="4">
+      <w:startOverride w:val="1"/>
+    </w:lvlOverride>
+    <w:lvlOverride w:ilvl="5">
+      <w:startOverride w:val="1"/>
+    </w:lvlOverride>
+    <w:lvlOverride w:ilvl="6">
+      <w:startOverride w:val="1"/>
+    </w:lvlOverride>
+    <w:lvlOverride w:ilvl="7">
+      <w:startOverride w:val="1"/>
+    </w:lvlOverride>
+    <w:lvlOverride w:ilvl="8">
+      <w:startOverride w:val="1"/>
+    </w:lvlOverride>
+  </w:num>
+  <w:num w:numId="49" w16cid:durableId="110321875">
+    <w:abstractNumId w:val="8"/>
+  </w:num>
+  <w:num w:numId="50" w16cid:durableId="967472326">
+    <w:abstractNumId w:val="10"/>
+  </w:num>
+  <w:num w:numId="51" w16cid:durableId="1357200068">
+    <w:abstractNumId w:val="14"/>
+  </w:num>
+  <w:num w:numId="52" w16cid:durableId="1330214177">
+    <w:abstractNumId w:val="18"/>
+  </w:num>
+  <w:num w:numId="53" w16cid:durableId="1748964122">
+    <w:abstractNumId w:val="22"/>
   </w:num>
   <w:numIdMacAtCleanup w:val="41"/>
 </w:numbering>
@@ -20006,8 +21310,7 @@
     <w:link w:val="style2Char"/>
     <w:pPr>
       <w:numPr>
-        <w:ilvl w:val="2"/>
-        <w:numId w:val="3"/>
+        <w:numId w:val="0"/>
       </w:numPr>
       <w:tabs>
         <w:tab w:val="clear" w:pos="432"/>
@@ -20603,7 +21906,7 @@
     <w:basedOn w:val="DefaultParagraphFont"/>
     <w:link w:val="ZL2Section"/>
     <w:locked/>
-    <w:rsid w:val="00491B6E"/>
+    <w:rsid w:val="005C106D"/>
     <w:rPr>
       <w:rFonts w:ascii="Arial" w:hAnsi="Arial" w:cs="Arial"/>
       <w:sz w:val="22"/>
@@ -20617,19 +21920,17 @@
     <w:link w:val="ZL2SectionChar"/>
     <w:autoRedefine/>
     <w:qFormat/>
-    <w:rsid w:val="00491B6E"/>
+    <w:rsid w:val="005C106D"/>
     <w:pPr>
       <w:numPr>
         <w:ilvl w:val="1"/>
         <w:numId w:val="3"/>
       </w:numPr>
       <w:tabs>
-        <w:tab w:val="clear" w:pos="576"/>
         <w:tab w:val="clear" w:pos="720"/>
         <w:tab w:val="left" w:pos="540"/>
       </w:tabs>
       <w:spacing w:before="120"/>
-      <w:ind w:left="540" w:hanging="540"/>
     </w:pPr>
   </w:style>
   <w:style w:type="character" w:customStyle="1" w:styleId="ZL1SectionChar">
@@ -20637,7 +21938,7 @@
     <w:basedOn w:val="DefaultParagraphFont"/>
     <w:link w:val="ZL1Section"/>
     <w:locked/>
-    <w:rsid w:val="007A4E8B"/>
+    <w:rsid w:val="005C106D"/>
     <w:rPr>
       <w:rFonts w:ascii="Arial" w:hAnsi="Arial" w:cs="Arial"/>
       <w:kern w:val="2"/>
@@ -20653,18 +21954,13 @@
     <w:next w:val="Normal"/>
     <w:link w:val="ZL1SectionChar"/>
     <w:qFormat/>
-    <w:rsid w:val="007A4E8B"/>
+    <w:rsid w:val="005C106D"/>
     <w:pPr>
       <w:keepNext/>
       <w:numPr>
         <w:numId w:val="3"/>
       </w:numPr>
-      <w:tabs>
-        <w:tab w:val="clear" w:pos="576"/>
-        <w:tab w:val="num" w:pos="756"/>
-      </w:tabs>
       <w:spacing w:before="240" w:after="120"/>
-      <w:ind w:left="756" w:hanging="756"/>
       <w:contextualSpacing/>
       <w:outlineLvl w:val="0"/>
     </w:pPr>
@@ -20914,7 +22210,6 @@
     <w:name w:val="Append"/>
     <w:basedOn w:val="ZL1Section"/>
     <w:link w:val="AppendChar"/>
-    <w:qFormat/>
     <w:rsid w:val="00733D68"/>
     <w:pPr>
       <w:numPr>
@@ -20976,6 +22271,103 @@
       <w:spacing w:val="-5"/>
       <w:sz w:val="18"/>
     </w:rPr>
+  </w:style>
+  <w:style w:type="paragraph" w:customStyle="1" w:styleId="Appendixsub">
+    <w:name w:val="Appendix sub"/>
+    <w:basedOn w:val="ZL1Section"/>
+    <w:link w:val="AppendixsubChar"/>
+    <w:rsid w:val="00417341"/>
+  </w:style>
+  <w:style w:type="character" w:customStyle="1" w:styleId="AppendixsubChar">
+    <w:name w:val="Appendix sub Char"/>
+    <w:basedOn w:val="ZL1SectionChar"/>
+    <w:link w:val="Appendixsub"/>
+    <w:rsid w:val="00417341"/>
+    <w:rPr>
+      <w:rFonts w:ascii="Arial" w:hAnsi="Arial" w:cs="Arial"/>
+      <w:kern w:val="2"/>
+      <w:sz w:val="24"/>
+      <w:szCs w:val="24"/>
+      <w:u w:val="single"/>
+      <w14:ligatures w14:val="standardContextual"/>
+    </w:rPr>
+  </w:style>
+  <w:style w:type="paragraph" w:customStyle="1" w:styleId="AppendicSub">
+    <w:name w:val="Appendic Sub"/>
+    <w:basedOn w:val="ZL2Section"/>
+    <w:link w:val="AppendicSubChar"/>
+    <w:rsid w:val="004A17E9"/>
+  </w:style>
+  <w:style w:type="character" w:customStyle="1" w:styleId="AppendicSubChar">
+    <w:name w:val="Appendic Sub Char"/>
+    <w:basedOn w:val="ZL2SectionChar"/>
+    <w:link w:val="AppendicSub"/>
+    <w:rsid w:val="004A17E9"/>
+    <w:rPr>
+      <w:rFonts w:ascii="Arial" w:hAnsi="Arial" w:cs="Arial"/>
+      <w:sz w:val="22"/>
+      <w:szCs w:val="22"/>
+      <w:u w:val="single"/>
+    </w:rPr>
+  </w:style>
+  <w:style w:type="paragraph" w:customStyle="1" w:styleId="AppendixSub0">
+    <w:name w:val="Appendix Sub"/>
+    <w:basedOn w:val="AppendicSub"/>
+    <w:link w:val="AppendixSubChar0"/>
+    <w:rsid w:val="004A17E9"/>
+  </w:style>
+  <w:style w:type="character" w:customStyle="1" w:styleId="AppendixSubChar0">
+    <w:name w:val="Appendix Sub Char"/>
+    <w:basedOn w:val="AppendicSubChar"/>
+    <w:link w:val="AppendixSub0"/>
+    <w:rsid w:val="004A17E9"/>
+    <w:rPr>
+      <w:rFonts w:ascii="Arial" w:hAnsi="Arial" w:cs="Arial"/>
+      <w:sz w:val="22"/>
+      <w:szCs w:val="22"/>
+      <w:u w:val="single"/>
+    </w:rPr>
+  </w:style>
+  <w:style w:type="paragraph" w:customStyle="1" w:styleId="AppNum">
+    <w:name w:val="App Num"/>
+    <w:basedOn w:val="Appendixsub"/>
+    <w:link w:val="AppNumChar"/>
+    <w:qFormat/>
+    <w:rsid w:val="00943D0A"/>
+    <w:pPr>
+      <w:numPr>
+        <w:numId w:val="51"/>
+      </w:numPr>
+      <w:tabs>
+        <w:tab w:val="clear" w:pos="576"/>
+        <w:tab w:val="num" w:pos="1350"/>
+      </w:tabs>
+      <w:ind w:left="1260" w:hanging="180"/>
+    </w:pPr>
+  </w:style>
+  <w:style w:type="character" w:customStyle="1" w:styleId="AppNumChar">
+    <w:name w:val="App Num Char"/>
+    <w:basedOn w:val="AppendixsubChar"/>
+    <w:link w:val="AppNum"/>
+    <w:rsid w:val="00943D0A"/>
+    <w:rPr>
+      <w:rFonts w:ascii="Arial" w:hAnsi="Arial" w:cs="Arial"/>
+      <w:kern w:val="2"/>
+      <w:sz w:val="24"/>
+      <w:szCs w:val="24"/>
+      <w:u w:val="single"/>
+      <w14:ligatures w14:val="standardContextual"/>
+    </w:rPr>
+  </w:style>
+  <w:style w:type="numbering" w:customStyle="1" w:styleId="Style5">
+    <w:name w:val="Style5"/>
+    <w:uiPriority w:val="99"/>
+    <w:rsid w:val="00546262"/>
+    <w:pPr>
+      <w:numPr>
+        <w:numId w:val="49"/>
+      </w:numPr>
+    </w:pPr>
   </w:style>
 </w:styles>
 </file>

</xml_diff>